<commit_message>
updated with some questions
#updated with some questions
</commit_message>
<xml_diff>
--- a/Spring Interview Questions/spring interview questions answers.docx
+++ b/Spring Interview Questions/spring interview questions answers.docx
@@ -144,27 +144,7 @@
           <w:sz w:val="23"/>
           <w:szCs w:val="23"/>
         </w:rPr>
-        <w:t xml:space="preserve">The core features of the Spring Framework can be used in developing any Java application. It can be described as complete and modular framework. The Spring Framework can be used for all layer implementations of a real time application. It can also be used for the development of particular layer of a real time application unlike Struts and Hibernate, but with </w:t>
-      </w:r>
-      <w:proofErr w:type="gramStart"/>
-      <w:r>
-        <w:rPr>
-          <w:rFonts w:cstheme="minorHAnsi"/>
-          <w:color w:val="333333"/>
-          <w:sz w:val="23"/>
-          <w:szCs w:val="23"/>
-        </w:rPr>
-        <w:t>Spring</w:t>
-      </w:r>
-      <w:proofErr w:type="gramEnd"/>
-      <w:r>
-        <w:rPr>
-          <w:rFonts w:cstheme="minorHAnsi"/>
-          <w:color w:val="333333"/>
-          <w:sz w:val="23"/>
-          <w:szCs w:val="23"/>
-        </w:rPr>
-        <w:t xml:space="preserve"> we can develop all layers.</w:t>
+        <w:t>The core features of the Spring Framework can be used in developing any Java application. It can be described as complete and modular framework. The Spring Framework can be used for all layer implementations of a real time application. It can also be used for the development of particular layer of a real time application unlike Struts and Hibernate, but with Spring we can develop all layers.</w:t>
       </w:r>
     </w:p>
     <w:p>
@@ -191,7 +171,6 @@
           <w:u w:val="single"/>
         </w:rPr>
       </w:pPr>
-      <w:proofErr w:type="gramStart"/>
       <w:r>
         <w:rPr>
           <w:rFonts w:eastAsia="Times New Roman" w:cstheme="minorHAnsi"/>
@@ -203,9 +182,8 @@
           <w:u w:val="single"/>
         </w:rPr>
         <w:lastRenderedPageBreak/>
-        <w:t>2.What</w:t>
+        <w:t>2.What are the</w:t>
       </w:r>
-      <w:proofErr w:type="gramEnd"/>
       <w:r>
         <w:rPr>
           <w:rFonts w:eastAsia="Times New Roman" w:cstheme="minorHAnsi"/>
@@ -216,18 +194,6 @@
           <w:szCs w:val="32"/>
           <w:u w:val="single"/>
         </w:rPr>
-        <w:t xml:space="preserve"> are the</w:t>
-      </w:r>
-      <w:r>
-        <w:rPr>
-          <w:rFonts w:eastAsia="Times New Roman" w:cstheme="minorHAnsi"/>
-          <w:b/>
-          <w:i/>
-          <w:color w:val="333333"/>
-          <w:sz w:val="32"/>
-          <w:szCs w:val="32"/>
-          <w:u w:val="single"/>
-        </w:rPr>
         <w:t xml:space="preserve"> benefits of Spring:</w:t>
       </w:r>
     </w:p>
@@ -291,9 +257,33 @@
           <w:sz w:val="23"/>
           <w:szCs w:val="23"/>
         </w:rPr>
-        <w:t xml:space="preserve">Inversion </w:t>
+        <w:t>Inversion Of Control (IOC): </w:t>
       </w:r>
-      <w:proofErr w:type="gramStart"/>
+      <w:r>
+        <w:rPr>
+          <w:rFonts w:eastAsia="Times New Roman" w:cstheme="minorHAnsi"/>
+          <w:color w:val="333333"/>
+          <w:sz w:val="23"/>
+          <w:szCs w:val="23"/>
+        </w:rPr>
+        <w:t>In Spring Framework, loose coupling is achieved using Inversion of Control. The objects give their own dependencies instead of creating or looking for dependent objects.</w:t>
+      </w:r>
+    </w:p>
+    <w:p>
+      <w:pPr>
+        <w:numPr>
+          <w:ilvl w:val="0"/>
+          <w:numId w:val="3"/>
+        </w:numPr>
+        <w:spacing w:after="0" w:line="240" w:lineRule="auto"/>
+        <w:ind w:left="480" w:right="480"/>
+        <w:rPr>
+          <w:rFonts w:eastAsia="Times New Roman" w:cstheme="minorHAnsi"/>
+          <w:color w:val="333333"/>
+          <w:sz w:val="23"/>
+          <w:szCs w:val="23"/>
+        </w:rPr>
+      </w:pPr>
       <w:r>
         <w:rPr>
           <w:rFonts w:eastAsia="Times New Roman" w:cstheme="minorHAnsi"/>
@@ -303,9 +293,33 @@
           <w:sz w:val="23"/>
           <w:szCs w:val="23"/>
         </w:rPr>
-        <w:t>Of</w:t>
+        <w:t>Aspect Oriented Programming (AOP): </w:t>
       </w:r>
-      <w:proofErr w:type="gramEnd"/>
+      <w:r>
+        <w:rPr>
+          <w:rFonts w:eastAsia="Times New Roman" w:cstheme="minorHAnsi"/>
+          <w:color w:val="333333"/>
+          <w:sz w:val="23"/>
+          <w:szCs w:val="23"/>
+        </w:rPr>
+        <w:t>By separating application business logic from system services, Spring Framework supports Aspect Oriented Programming and enables cohesive development.</w:t>
+      </w:r>
+    </w:p>
+    <w:p>
+      <w:pPr>
+        <w:numPr>
+          <w:ilvl w:val="0"/>
+          <w:numId w:val="3"/>
+        </w:numPr>
+        <w:spacing w:after="0" w:line="240" w:lineRule="auto"/>
+        <w:ind w:left="480" w:right="480"/>
+        <w:rPr>
+          <w:rFonts w:eastAsia="Times New Roman" w:cstheme="minorHAnsi"/>
+          <w:color w:val="333333"/>
+          <w:sz w:val="23"/>
+          <w:szCs w:val="23"/>
+        </w:rPr>
+      </w:pPr>
       <w:r>
         <w:rPr>
           <w:rFonts w:eastAsia="Times New Roman" w:cstheme="minorHAnsi"/>
@@ -315,7 +329,7 @@
           <w:sz w:val="23"/>
           <w:szCs w:val="23"/>
         </w:rPr>
-        <w:t xml:space="preserve"> Control (IOC): </w:t>
+        <w:t>Container: </w:t>
       </w:r>
       <w:r>
         <w:rPr>
@@ -324,7 +338,7 @@
           <w:sz w:val="23"/>
           <w:szCs w:val="23"/>
         </w:rPr>
-        <w:t>In Spring Framework, loose coupling is achieved using Inversion of Control. The objects give their own dependencies instead of creating or looking for dependent objects.</w:t>
+        <w:t>Spring Framework creates and manages the life cycle and configuration of application objects.</w:t>
       </w:r>
     </w:p>
     <w:p>
@@ -351,7 +365,7 @@
           <w:sz w:val="23"/>
           <w:szCs w:val="23"/>
         </w:rPr>
-        <w:t>Aspect Oriented Programming (AOP): </w:t>
+        <w:t>MVC Framework: </w:t>
       </w:r>
       <w:r>
         <w:rPr>
@@ -360,7 +374,7 @@
           <w:sz w:val="23"/>
           <w:szCs w:val="23"/>
         </w:rPr>
-        <w:t>By separating application business logic from system services, Spring Framework supports Aspect Oriented Programming and enables cohesive development.</w:t>
+        <w:t>Spring Framework is a MVC web application framework. This framework is configurable via interfaces and accommodates multiple view technologies.</w:t>
       </w:r>
     </w:p>
     <w:p>
@@ -387,7 +401,7 @@
           <w:sz w:val="23"/>
           <w:szCs w:val="23"/>
         </w:rPr>
-        <w:t>Container: </w:t>
+        <w:t>Transaction Management: </w:t>
       </w:r>
       <w:r>
         <w:rPr>
@@ -396,7 +410,27 @@
           <w:sz w:val="23"/>
           <w:szCs w:val="23"/>
         </w:rPr>
-        <w:t>Spring Framework creates and manages the life cycle and configuration of application objects.</w:t>
+        <w:t>For transaction management,</w:t>
+      </w:r>
+      <w:r>
+        <w:rPr>
+          <w:rFonts w:eastAsia="Times New Roman" w:cstheme="minorHAnsi"/>
+          <w:b/>
+          <w:bCs/>
+          <w:color w:val="333333"/>
+          <w:sz w:val="23"/>
+          <w:szCs w:val="23"/>
+        </w:rPr>
+        <w:t> </w:t>
+      </w:r>
+      <w:r>
+        <w:rPr>
+          <w:rFonts w:eastAsia="Times New Roman" w:cstheme="minorHAnsi"/>
+          <w:color w:val="333333"/>
+          <w:sz w:val="23"/>
+          <w:szCs w:val="23"/>
+        </w:rPr>
+        <w:t>Spring framework provides a generic abstraction layer. It is not tied to J2EE environments and it can be used in container-less environments.</w:t>
       </w:r>
     </w:p>
     <w:p>
@@ -423,109 +457,6 @@
           <w:sz w:val="23"/>
           <w:szCs w:val="23"/>
         </w:rPr>
-        <w:t>MVC Framework: </w:t>
-      </w:r>
-      <w:r>
-        <w:rPr>
-          <w:rFonts w:eastAsia="Times New Roman" w:cstheme="minorHAnsi"/>
-          <w:color w:val="333333"/>
-          <w:sz w:val="23"/>
-          <w:szCs w:val="23"/>
-        </w:rPr>
-        <w:t>Spring Framework is a MVC web application framework. This framework is configurable via interfaces and accommodates multiple view technologies.</w:t>
-      </w:r>
-    </w:p>
-    <w:p>
-      <w:pPr>
-        <w:numPr>
-          <w:ilvl w:val="0"/>
-          <w:numId w:val="3"/>
-        </w:numPr>
-        <w:spacing w:after="0" w:line="240" w:lineRule="auto"/>
-        <w:ind w:left="480" w:right="480"/>
-        <w:rPr>
-          <w:rFonts w:eastAsia="Times New Roman" w:cstheme="minorHAnsi"/>
-          <w:color w:val="333333"/>
-          <w:sz w:val="23"/>
-          <w:szCs w:val="23"/>
-        </w:rPr>
-      </w:pPr>
-      <w:r>
-        <w:rPr>
-          <w:rFonts w:eastAsia="Times New Roman" w:cstheme="minorHAnsi"/>
-          <w:b/>
-          <w:bCs/>
-          <w:color w:val="333333"/>
-          <w:sz w:val="23"/>
-          <w:szCs w:val="23"/>
-        </w:rPr>
-        <w:t>Transaction Management: </w:t>
-      </w:r>
-      <w:r>
-        <w:rPr>
-          <w:rFonts w:eastAsia="Times New Roman" w:cstheme="minorHAnsi"/>
-          <w:color w:val="333333"/>
-          <w:sz w:val="23"/>
-          <w:szCs w:val="23"/>
-        </w:rPr>
-        <w:t>For transaction management,</w:t>
-      </w:r>
-      <w:r>
-        <w:rPr>
-          <w:rFonts w:eastAsia="Times New Roman" w:cstheme="minorHAnsi"/>
-          <w:b/>
-          <w:bCs/>
-          <w:color w:val="333333"/>
-          <w:sz w:val="23"/>
-          <w:szCs w:val="23"/>
-        </w:rPr>
-        <w:t> </w:t>
-      </w:r>
-      <w:proofErr w:type="gramStart"/>
-      <w:r>
-        <w:rPr>
-          <w:rFonts w:eastAsia="Times New Roman" w:cstheme="minorHAnsi"/>
-          <w:color w:val="333333"/>
-          <w:sz w:val="23"/>
-          <w:szCs w:val="23"/>
-        </w:rPr>
-        <w:t>Spring</w:t>
-      </w:r>
-      <w:proofErr w:type="gramEnd"/>
-      <w:r>
-        <w:rPr>
-          <w:rFonts w:eastAsia="Times New Roman" w:cstheme="minorHAnsi"/>
-          <w:color w:val="333333"/>
-          <w:sz w:val="23"/>
-          <w:szCs w:val="23"/>
-        </w:rPr>
-        <w:t xml:space="preserve"> framework provides a generic abstraction layer. It is not tied to J2EE environments and it can be used in container-less environments.</w:t>
-      </w:r>
-    </w:p>
-    <w:p>
-      <w:pPr>
-        <w:numPr>
-          <w:ilvl w:val="0"/>
-          <w:numId w:val="3"/>
-        </w:numPr>
-        <w:spacing w:after="0" w:line="240" w:lineRule="auto"/>
-        <w:ind w:left="480" w:right="480"/>
-        <w:rPr>
-          <w:rFonts w:eastAsia="Times New Roman" w:cstheme="minorHAnsi"/>
-          <w:color w:val="333333"/>
-          <w:sz w:val="23"/>
-          <w:szCs w:val="23"/>
-        </w:rPr>
-      </w:pPr>
-      <w:r>
-        <w:rPr>
-          <w:rFonts w:eastAsia="Times New Roman" w:cstheme="minorHAnsi"/>
-          <w:b/>
-          <w:bCs/>
-          <w:color w:val="333333"/>
-          <w:sz w:val="23"/>
-          <w:szCs w:val="23"/>
-        </w:rPr>
         <w:t>JDBC Exception Handling: </w:t>
       </w:r>
       <w:r>
@@ -694,7 +625,6 @@
           <w:u w:val="single"/>
         </w:rPr>
       </w:pPr>
-      <w:proofErr w:type="gramStart"/>
       <w:r>
         <w:rPr>
           <w:rFonts w:cstheme="minorHAnsi"/>
@@ -704,19 +634,7 @@
           <w:szCs w:val="32"/>
           <w:u w:val="single"/>
         </w:rPr>
-        <w:t>4.How</w:t>
-      </w:r>
-      <w:proofErr w:type="gramEnd"/>
-      <w:r>
-        <w:rPr>
-          <w:rFonts w:cstheme="minorHAnsi"/>
-          <w:b/>
-          <w:i/>
-          <w:sz w:val="32"/>
-          <w:szCs w:val="32"/>
-          <w:u w:val="single"/>
-        </w:rPr>
-        <w:t xml:space="preserve"> many types of injections?</w:t>
+        <w:t>4.How many types of injections?</w:t>
       </w:r>
     </w:p>
     <w:p>
@@ -817,139 +735,7 @@
           <w:sz w:val="24"/>
           <w:szCs w:val="24"/>
         </w:rPr>
-        <w:t xml:space="preserve">Before seeing difference between </w:t>
-      </w:r>
-      <w:proofErr w:type="spellStart"/>
-      <w:r>
-        <w:rPr>
-          <w:rFonts w:cstheme="minorHAnsi"/>
-          <w:i/>
-          <w:color w:val="000000"/>
-          <w:sz w:val="24"/>
-          <w:szCs w:val="24"/>
-        </w:rPr>
-        <w:t>ApplicationContext</w:t>
-      </w:r>
-      <w:proofErr w:type="spellEnd"/>
-      <w:r>
-        <w:rPr>
-          <w:rFonts w:cstheme="minorHAnsi"/>
-          <w:i/>
-          <w:color w:val="000000"/>
-          <w:sz w:val="24"/>
-          <w:szCs w:val="24"/>
-        </w:rPr>
-        <w:t xml:space="preserve"> and </w:t>
-      </w:r>
-      <w:proofErr w:type="spellStart"/>
-      <w:r>
-        <w:rPr>
-          <w:rFonts w:cstheme="minorHAnsi"/>
-          <w:i/>
-          <w:color w:val="000000"/>
-          <w:sz w:val="24"/>
-          <w:szCs w:val="24"/>
-        </w:rPr>
-        <w:t>BeanFactory</w:t>
-      </w:r>
-      <w:proofErr w:type="spellEnd"/>
-      <w:r>
-        <w:rPr>
-          <w:rFonts w:cstheme="minorHAnsi"/>
-          <w:i/>
-          <w:color w:val="000000"/>
-          <w:sz w:val="24"/>
-          <w:szCs w:val="24"/>
-        </w:rPr>
-        <w:t xml:space="preserve">, let see some similarity between both of them. Spring provides two kinds of IOC container, one is </w:t>
-      </w:r>
-      <w:proofErr w:type="spellStart"/>
-      <w:r>
-        <w:rPr>
-          <w:rFonts w:cstheme="minorHAnsi"/>
-          <w:i/>
-          <w:color w:val="000000"/>
-          <w:sz w:val="24"/>
-          <w:szCs w:val="24"/>
-        </w:rPr>
-        <w:t>BeanFactory</w:t>
-      </w:r>
-      <w:proofErr w:type="spellEnd"/>
-      <w:r>
-        <w:rPr>
-          <w:rFonts w:cstheme="minorHAnsi"/>
-          <w:i/>
-          <w:color w:val="000000"/>
-          <w:sz w:val="24"/>
-          <w:szCs w:val="24"/>
-        </w:rPr>
-        <w:t xml:space="preserve"> and other is </w:t>
-      </w:r>
-      <w:proofErr w:type="spellStart"/>
-      <w:r>
-        <w:rPr>
-          <w:rFonts w:cstheme="minorHAnsi"/>
-          <w:i/>
-          <w:color w:val="000000"/>
-          <w:sz w:val="24"/>
-          <w:szCs w:val="24"/>
-        </w:rPr>
-        <w:t>ApplicationContext</w:t>
-      </w:r>
-      <w:proofErr w:type="spellEnd"/>
-      <w:r>
-        <w:rPr>
-          <w:rFonts w:cstheme="minorHAnsi"/>
-          <w:i/>
-          <w:color w:val="000000"/>
-          <w:sz w:val="24"/>
-          <w:szCs w:val="24"/>
-        </w:rPr>
-        <w:t>. Syntactically </w:t>
-      </w:r>
-      <w:proofErr w:type="spellStart"/>
-      <w:r>
-        <w:rPr>
-          <w:rFonts w:cstheme="minorHAnsi"/>
-          <w:i/>
-          <w:color w:val="000000"/>
-          <w:sz w:val="24"/>
-          <w:szCs w:val="24"/>
-        </w:rPr>
-        <w:t>BeanFactory</w:t>
-      </w:r>
-      <w:proofErr w:type="spellEnd"/>
-      <w:r>
-        <w:rPr>
-          <w:rFonts w:cstheme="minorHAnsi"/>
-          <w:i/>
-          <w:color w:val="000000"/>
-          <w:sz w:val="24"/>
-          <w:szCs w:val="24"/>
-        </w:rPr>
-        <w:t> and </w:t>
-      </w:r>
-      <w:proofErr w:type="spellStart"/>
-      <w:r>
-        <w:rPr>
-          <w:rFonts w:cstheme="minorHAnsi"/>
-          <w:i/>
-          <w:color w:val="000000"/>
-          <w:sz w:val="24"/>
-          <w:szCs w:val="24"/>
-        </w:rPr>
-        <w:t>ApplicationContext</w:t>
-      </w:r>
-      <w:proofErr w:type="spellEnd"/>
-      <w:r>
-        <w:rPr>
-          <w:rFonts w:cstheme="minorHAnsi"/>
-          <w:i/>
-          <w:color w:val="000000"/>
-          <w:sz w:val="24"/>
-          <w:szCs w:val="24"/>
-        </w:rPr>
-        <w:t> both are </w:t>
+        <w:t>Before seeing difference between ApplicationContext and BeanFactory, let see some similarity between both of them. Spring provides two kinds of IOC container, one is BeanFactory and other is ApplicationContext. Syntactically BeanFactory and ApplicationContext both are </w:t>
       </w:r>
       <w:hyperlink r:id="rId7" w:history="1">
         <w:r>
@@ -973,51 +759,7 @@
           <w:sz w:val="24"/>
           <w:szCs w:val="24"/>
         </w:rPr>
-        <w:t xml:space="preserve"> and </w:t>
-      </w:r>
-      <w:proofErr w:type="spellStart"/>
-      <w:r>
-        <w:rPr>
-          <w:rFonts w:cstheme="minorHAnsi"/>
-          <w:i/>
-          <w:color w:val="000000"/>
-          <w:sz w:val="24"/>
-          <w:szCs w:val="24"/>
-        </w:rPr>
-        <w:t>ApplicationContext</w:t>
-      </w:r>
-      <w:proofErr w:type="spellEnd"/>
-      <w:r>
-        <w:rPr>
-          <w:rFonts w:cstheme="minorHAnsi"/>
-          <w:i/>
-          <w:color w:val="000000"/>
-          <w:sz w:val="24"/>
-          <w:szCs w:val="24"/>
-        </w:rPr>
-        <w:t xml:space="preserve"> extends </w:t>
-      </w:r>
-      <w:proofErr w:type="spellStart"/>
-      <w:r>
-        <w:rPr>
-          <w:rFonts w:cstheme="minorHAnsi"/>
-          <w:i/>
-          <w:color w:val="000000"/>
-          <w:sz w:val="24"/>
-          <w:szCs w:val="24"/>
-        </w:rPr>
-        <w:t>BeanFactory</w:t>
-      </w:r>
-      <w:proofErr w:type="spellEnd"/>
-      <w:r>
-        <w:rPr>
-          <w:rFonts w:cstheme="minorHAnsi"/>
-          <w:i/>
-          <w:color w:val="000000"/>
-          <w:sz w:val="24"/>
-          <w:szCs w:val="24"/>
-        </w:rPr>
-        <w:t>. Both of them are configuration using </w:t>
+        <w:t> and ApplicationContext extends BeanFactory. Both of them are configuration using </w:t>
       </w:r>
       <w:hyperlink r:id="rId8" w:history="1">
         <w:r>
@@ -1041,117 +783,7 @@
           <w:sz w:val="24"/>
           <w:szCs w:val="24"/>
         </w:rPr>
-        <w:t xml:space="preserve">. In short </w:t>
-      </w:r>
-      <w:proofErr w:type="spellStart"/>
-      <w:r>
-        <w:rPr>
-          <w:rFonts w:cstheme="minorHAnsi"/>
-          <w:i/>
-          <w:color w:val="000000"/>
-          <w:sz w:val="24"/>
-          <w:szCs w:val="24"/>
-        </w:rPr>
-        <w:t>BeanFactory</w:t>
-      </w:r>
-      <w:proofErr w:type="spellEnd"/>
-      <w:r>
-        <w:rPr>
-          <w:rFonts w:cstheme="minorHAnsi"/>
-          <w:i/>
-          <w:color w:val="000000"/>
-          <w:sz w:val="24"/>
-          <w:szCs w:val="24"/>
-        </w:rPr>
-        <w:t xml:space="preserve"> provides basic IOC and DI features while </w:t>
-      </w:r>
-      <w:proofErr w:type="spellStart"/>
-      <w:r>
-        <w:rPr>
-          <w:rFonts w:cstheme="minorHAnsi"/>
-          <w:i/>
-          <w:color w:val="000000"/>
-          <w:sz w:val="24"/>
-          <w:szCs w:val="24"/>
-        </w:rPr>
-        <w:t>ApplicationContext</w:t>
-      </w:r>
-      <w:proofErr w:type="spellEnd"/>
-      <w:r>
-        <w:rPr>
-          <w:rFonts w:cstheme="minorHAnsi"/>
-          <w:i/>
-          <w:color w:val="000000"/>
-          <w:sz w:val="24"/>
-          <w:szCs w:val="24"/>
-        </w:rPr>
-        <w:t xml:space="preserve"> provides advanced features. Apart from these, </w:t>
-      </w:r>
-      <w:proofErr w:type="gramStart"/>
-      <w:r>
-        <w:rPr>
-          <w:rFonts w:cstheme="minorHAnsi"/>
-          <w:i/>
-          <w:color w:val="000000"/>
-          <w:sz w:val="24"/>
-          <w:szCs w:val="24"/>
-        </w:rPr>
-        <w:t>Here</w:t>
-      </w:r>
-      <w:proofErr w:type="gramEnd"/>
-      <w:r>
-        <w:rPr>
-          <w:rFonts w:cstheme="minorHAnsi"/>
-          <w:i/>
-          <w:color w:val="000000"/>
-          <w:sz w:val="24"/>
-          <w:szCs w:val="24"/>
-        </w:rPr>
-        <w:t xml:space="preserve"> are few more difference between </w:t>
-      </w:r>
-      <w:proofErr w:type="spellStart"/>
-      <w:r>
-        <w:rPr>
-          <w:rFonts w:cstheme="minorHAnsi"/>
-          <w:i/>
-          <w:color w:val="000000"/>
-          <w:sz w:val="24"/>
-          <w:szCs w:val="24"/>
-        </w:rPr>
-        <w:t>BeanFactory</w:t>
-      </w:r>
-      <w:proofErr w:type="spellEnd"/>
-      <w:r>
-        <w:rPr>
-          <w:rFonts w:cstheme="minorHAnsi"/>
-          <w:i/>
-          <w:color w:val="000000"/>
-          <w:sz w:val="24"/>
-          <w:szCs w:val="24"/>
-        </w:rPr>
-        <w:t> and </w:t>
-      </w:r>
-      <w:proofErr w:type="spellStart"/>
-      <w:r>
-        <w:rPr>
-          <w:rFonts w:cstheme="minorHAnsi"/>
-          <w:i/>
-          <w:color w:val="000000"/>
-          <w:sz w:val="24"/>
-          <w:szCs w:val="24"/>
-        </w:rPr>
-        <w:t>ApplicationContext</w:t>
-      </w:r>
-      <w:proofErr w:type="spellEnd"/>
-      <w:r>
-        <w:rPr>
-          <w:rFonts w:cstheme="minorHAnsi"/>
-          <w:i/>
-          <w:color w:val="000000"/>
-          <w:sz w:val="24"/>
-          <w:szCs w:val="24"/>
-        </w:rPr>
-        <w:t> which is mostly based upon features supported by them.</w:t>
+        <w:t>. In short BeanFactory provides basic IOC and DI features while ApplicationContext provides advanced features. Apart from these, Here are few more difference between BeanFactory and ApplicationContext which is mostly based upon features supported by them.</w:t>
       </w:r>
     </w:p>
     <w:p>
@@ -1309,27 +941,7 @@
           <w:sz w:val="23"/>
           <w:szCs w:val="23"/>
         </w:rPr>
-        <w:t xml:space="preserve">Automatic </w:t>
-      </w:r>
-      <w:proofErr w:type="spellStart"/>
-      <w:r>
-        <w:rPr>
-          <w:rFonts w:eastAsia="Times New Roman" w:cstheme="minorHAnsi"/>
-          <w:color w:val="242729"/>
-          <w:sz w:val="23"/>
-          <w:szCs w:val="23"/>
-        </w:rPr>
-        <w:t>BeanPostProcessor</w:t>
-      </w:r>
-      <w:proofErr w:type="spellEnd"/>
-      <w:r>
-        <w:rPr>
-          <w:rFonts w:eastAsia="Times New Roman" w:cstheme="minorHAnsi"/>
-          <w:color w:val="242729"/>
-          <w:sz w:val="23"/>
-          <w:szCs w:val="23"/>
-        </w:rPr>
-        <w:t xml:space="preserve"> registration</w:t>
+        <w:t>Automatic BeanPostProcessor registration</w:t>
       </w:r>
     </w:p>
     <w:p>
@@ -1356,27 +968,7 @@
           <w:sz w:val="23"/>
           <w:szCs w:val="23"/>
         </w:rPr>
-        <w:t xml:space="preserve">Automatic </w:t>
-      </w:r>
-      <w:proofErr w:type="spellStart"/>
-      <w:r>
-        <w:rPr>
-          <w:rFonts w:eastAsia="Times New Roman" w:cstheme="minorHAnsi"/>
-          <w:color w:val="242729"/>
-          <w:sz w:val="23"/>
-          <w:szCs w:val="23"/>
-        </w:rPr>
-        <w:t>BeanFactoryPostProcessor</w:t>
-      </w:r>
-      <w:proofErr w:type="spellEnd"/>
-      <w:r>
-        <w:rPr>
-          <w:rFonts w:eastAsia="Times New Roman" w:cstheme="minorHAnsi"/>
-          <w:color w:val="242729"/>
-          <w:sz w:val="23"/>
-          <w:szCs w:val="23"/>
-        </w:rPr>
-        <w:t xml:space="preserve"> registration</w:t>
+        <w:t>Automatic BeanFactoryPostProcessor registration</w:t>
       </w:r>
     </w:p>
     <w:p>
@@ -1403,27 +995,7 @@
           <w:sz w:val="23"/>
           <w:szCs w:val="23"/>
         </w:rPr>
-        <w:t xml:space="preserve">Convenient </w:t>
-      </w:r>
-      <w:proofErr w:type="spellStart"/>
-      <w:r>
-        <w:rPr>
-          <w:rFonts w:eastAsia="Times New Roman" w:cstheme="minorHAnsi"/>
-          <w:color w:val="242729"/>
-          <w:sz w:val="23"/>
-          <w:szCs w:val="23"/>
-        </w:rPr>
-        <w:t>MessageSource</w:t>
-      </w:r>
-      <w:proofErr w:type="spellEnd"/>
-      <w:r>
-        <w:rPr>
-          <w:rFonts w:eastAsia="Times New Roman" w:cstheme="minorHAnsi"/>
-          <w:color w:val="242729"/>
-          <w:sz w:val="23"/>
-          <w:szCs w:val="23"/>
-        </w:rPr>
-        <w:t xml:space="preserve"> access (for i18n)</w:t>
+        <w:t>Convenient MessageSource access (for i18n)</w:t>
       </w:r>
     </w:p>
     <w:p>
@@ -1456,7 +1028,6 @@
           <w:szCs w:val="23"/>
         </w:rPr>
       </w:pPr>
-      <w:proofErr w:type="spellStart"/>
       <w:r>
         <w:rPr>
           <w:rFonts w:eastAsia="Times New Roman" w:cstheme="minorHAnsi"/>
@@ -1464,59 +1035,29 @@
           <w:sz w:val="23"/>
           <w:szCs w:val="23"/>
         </w:rPr>
-        <w:t>ApplicationEvent</w:t>
+        <w:t>ApplicationEvent publication</w:t>
       </w:r>
-      <w:proofErr w:type="spellEnd"/>
-      <w:r>
+    </w:p>
+    <w:p>
+      <w:pPr>
+        <w:shd w:val="clear" w:color="auto" w:fill="FFFFFF"/>
+        <w:spacing w:after="240" w:line="240" w:lineRule="auto"/>
+        <w:textAlignment w:val="baseline"/>
         <w:rPr>
           <w:rFonts w:eastAsia="Times New Roman" w:cstheme="minorHAnsi"/>
           <w:color w:val="242729"/>
           <w:sz w:val="23"/>
           <w:szCs w:val="23"/>
         </w:rPr>
-        <w:t xml:space="preserve"> publication</w:t>
-      </w:r>
-    </w:p>
-    <w:p>
-      <w:pPr>
-        <w:shd w:val="clear" w:color="auto" w:fill="FFFFFF"/>
-        <w:spacing w:after="240" w:line="240" w:lineRule="auto"/>
-        <w:textAlignment w:val="baseline"/>
+      </w:pPr>
+      <w:r>
         <w:rPr>
           <w:rFonts w:eastAsia="Times New Roman" w:cstheme="minorHAnsi"/>
           <w:color w:val="242729"/>
           <w:sz w:val="23"/>
           <w:szCs w:val="23"/>
         </w:rPr>
-      </w:pPr>
-      <w:r>
-        <w:rPr>
-          <w:rFonts w:eastAsia="Times New Roman" w:cstheme="minorHAnsi"/>
-          <w:color w:val="242729"/>
-          <w:sz w:val="23"/>
-          <w:szCs w:val="23"/>
-        </w:rPr>
-        <w:t xml:space="preserve">So if you need any of the points presented on the Application Context side, you should use </w:t>
-      </w:r>
-      <w:proofErr w:type="spellStart"/>
-      <w:r>
-        <w:rPr>
-          <w:rFonts w:eastAsia="Times New Roman" w:cstheme="minorHAnsi"/>
-          <w:color w:val="242729"/>
-          <w:sz w:val="23"/>
-          <w:szCs w:val="23"/>
-        </w:rPr>
-        <w:t>ApplicationContext</w:t>
-      </w:r>
-      <w:proofErr w:type="spellEnd"/>
-      <w:r>
-        <w:rPr>
-          <w:rFonts w:eastAsia="Times New Roman" w:cstheme="minorHAnsi"/>
-          <w:color w:val="242729"/>
-          <w:sz w:val="23"/>
-          <w:szCs w:val="23"/>
-        </w:rPr>
-        <w:t>.</w:t>
+        <w:t>So if you need any of the points presented on the Application Context side, you should use ApplicationContext.</w:t>
       </w:r>
     </w:p>
     <w:p>
@@ -1543,7 +1084,6 @@
           <w:u w:val="single"/>
         </w:rPr>
       </w:pPr>
-      <w:proofErr w:type="gramStart"/>
       <w:r>
         <w:rPr>
           <w:b/>
@@ -1553,18 +1093,7 @@
           <w:u w:val="single"/>
         </w:rPr>
         <w:lastRenderedPageBreak/>
-        <w:t>6.What</w:t>
-      </w:r>
-      <w:proofErr w:type="gramEnd"/>
-      <w:r>
-        <w:rPr>
-          <w:b/>
-          <w:i/>
-          <w:sz w:val="32"/>
-          <w:szCs w:val="32"/>
-          <w:u w:val="single"/>
-        </w:rPr>
-        <w:t xml:space="preserve"> is the bean lifecycle? And what are the scopes for the bean?</w:t>
+        <w:t>6.What is the bean lifecycle? And what are the scopes for the bean?</w:t>
       </w:r>
     </w:p>
     <w:p>
@@ -1603,23 +1132,7 @@
           <w:rFonts w:ascii="Segoe UI" w:hAnsi="Segoe UI" w:cs="Segoe UI"/>
           <w:color w:val="000000"/>
         </w:rPr>
-        <w:t xml:space="preserve">In </w:t>
-      </w:r>
-      <w:proofErr w:type="gramStart"/>
-      <w:r>
-        <w:rPr>
-          <w:rFonts w:ascii="Segoe UI" w:hAnsi="Segoe UI" w:cs="Segoe UI"/>
-          <w:color w:val="000000"/>
-        </w:rPr>
-        <w:t>Spring</w:t>
-      </w:r>
-      <w:proofErr w:type="gramEnd"/>
-      <w:r>
-        <w:rPr>
-          <w:rFonts w:ascii="Segoe UI" w:hAnsi="Segoe UI" w:cs="Segoe UI"/>
-          <w:color w:val="000000"/>
-        </w:rPr>
-        <w:t>, scope can be defined using spring bean </w:t>
+        <w:t>In Spring, scope can be defined using spring bean </w:t>
       </w:r>
       <w:r>
         <w:rPr>
@@ -1665,8 +1178,8 @@
         <w:tblLook w:val="04A0" w:firstRow="1" w:lastRow="0" w:firstColumn="1" w:lastColumn="0" w:noHBand="0" w:noVBand="1"/>
       </w:tblPr>
       <w:tblGrid>
-        <w:gridCol w:w="2150"/>
-        <w:gridCol w:w="11440"/>
+        <w:gridCol w:w="2019"/>
+        <w:gridCol w:w="11923"/>
       </w:tblGrid>
       <w:tr>
         <w:tc>
@@ -1823,23 +1336,7 @@
                 <w:rFonts w:ascii="Segoe UI" w:hAnsi="Segoe UI" w:cs="Segoe UI"/>
                 <w:color w:val="000000"/>
               </w:rPr>
-              <w:t xml:space="preserve">Single bean object instance per spring </w:t>
-            </w:r>
-            <w:proofErr w:type="spellStart"/>
-            <w:r>
-              <w:rPr>
-                <w:rFonts w:ascii="Segoe UI" w:hAnsi="Segoe UI" w:cs="Segoe UI"/>
-                <w:color w:val="000000"/>
-              </w:rPr>
-              <w:t>IoC</w:t>
-            </w:r>
-            <w:proofErr w:type="spellEnd"/>
-            <w:r>
-              <w:rPr>
-                <w:rFonts w:ascii="Segoe UI" w:hAnsi="Segoe UI" w:cs="Segoe UI"/>
-                <w:color w:val="000000"/>
-              </w:rPr>
-              <w:t xml:space="preserve"> container</w:t>
+              <w:t>Single bean object instance per spring IoC container</w:t>
             </w:r>
           </w:p>
         </w:tc>
@@ -1988,7 +1485,6 @@
               </w:rPr>
               <w:t>Only valid in web-aware Spring </w:t>
             </w:r>
-            <w:proofErr w:type="spellStart"/>
             <w:r>
               <w:rPr>
                 <w:rStyle w:val="HTMLCode"/>
@@ -1999,7 +1495,6 @@
               </w:rPr>
               <w:t>ApplicationContext</w:t>
             </w:r>
-            <w:proofErr w:type="spellEnd"/>
             <w:r>
               <w:rPr>
                 <w:rFonts w:ascii="Segoe UI" w:hAnsi="Segoe UI" w:cs="Segoe UI"/>
@@ -2087,9 +1582,9 @@
                 <w:rFonts w:ascii="Segoe UI" w:hAnsi="Segoe UI" w:cs="Segoe UI"/>
                 <w:color w:val="000000"/>
               </w:rPr>
+              <w:lastRenderedPageBreak/>
               <w:t>Only valid in web-aware Spring </w:t>
             </w:r>
-            <w:proofErr w:type="spellStart"/>
             <w:r>
               <w:rPr>
                 <w:rStyle w:val="HTMLCode"/>
@@ -2100,7 +1595,6 @@
               </w:rPr>
               <w:t>ApplicationContext</w:t>
             </w:r>
-            <w:proofErr w:type="spellEnd"/>
             <w:r>
               <w:rPr>
                 <w:rFonts w:ascii="Segoe UI" w:hAnsi="Segoe UI" w:cs="Segoe UI"/>
@@ -2174,7 +1668,6 @@
               </w:rPr>
               <w:t>A single instance will be created and available during complete lifecycle of </w:t>
             </w:r>
-            <w:proofErr w:type="spellStart"/>
             <w:r>
               <w:rPr>
                 <w:rStyle w:val="HTMLCode"/>
@@ -2185,7 +1678,6 @@
               </w:rPr>
               <w:t>ServletContext</w:t>
             </w:r>
-            <w:proofErr w:type="spellEnd"/>
             <w:r>
               <w:rPr>
                 <w:rFonts w:ascii="Segoe UI" w:hAnsi="Segoe UI" w:cs="Segoe UI"/>
@@ -2210,7 +1702,6 @@
               </w:rPr>
               <w:t>Only valid in web-aware Spring </w:t>
             </w:r>
-            <w:proofErr w:type="spellStart"/>
             <w:r>
               <w:rPr>
                 <w:rStyle w:val="HTMLCode"/>
@@ -2221,7 +1712,6 @@
               </w:rPr>
               <w:t>ApplicationContext</w:t>
             </w:r>
-            <w:proofErr w:type="spellEnd"/>
             <w:r>
               <w:rPr>
                 <w:rFonts w:ascii="Segoe UI" w:hAnsi="Segoe UI" w:cs="Segoe UI"/>
@@ -2257,7 +1747,6 @@
                 <w:szCs w:val="21"/>
               </w:rPr>
             </w:pPr>
-            <w:proofErr w:type="spellStart"/>
             <w:r>
               <w:rPr>
                 <w:rStyle w:val="HTMLCode"/>
@@ -2278,7 +1767,6 @@
               </w:rPr>
               <w:t>ebsocket</w:t>
             </w:r>
-            <w:proofErr w:type="spellEnd"/>
           </w:p>
           <w:p>
             <w:pPr>
@@ -2342,7 +1830,6 @@
               </w:rPr>
               <w:t>A single instance will be created and available during complete lifecycle of </w:t>
             </w:r>
-            <w:proofErr w:type="spellStart"/>
             <w:r>
               <w:rPr>
                 <w:rStyle w:val="HTMLCode"/>
@@ -2353,7 +1840,6 @@
               </w:rPr>
               <w:t>WebSocket</w:t>
             </w:r>
-            <w:proofErr w:type="spellEnd"/>
             <w:r>
               <w:rPr>
                 <w:rFonts w:ascii="Segoe UI" w:hAnsi="Segoe UI" w:cs="Segoe UI"/>
@@ -2378,7 +1864,6 @@
               </w:rPr>
               <w:t>Only valid in web-aware Spring </w:t>
             </w:r>
-            <w:proofErr w:type="spellStart"/>
             <w:r>
               <w:rPr>
                 <w:rStyle w:val="HTMLCode"/>
@@ -2389,7 +1874,6 @@
               </w:rPr>
               <w:t>ApplicationContext</w:t>
             </w:r>
-            <w:proofErr w:type="spellEnd"/>
             <w:r>
               <w:rPr>
                 <w:rFonts w:ascii="Segoe UI" w:hAnsi="Segoe UI" w:cs="Segoe UI"/>
@@ -2457,7 +1941,6 @@
                 <w:u w:val="single"/>
               </w:rPr>
             </w:pPr>
-            <w:proofErr w:type="gramStart"/>
             <w:r>
               <w:rPr>
                 <w:rFonts w:ascii="Segoe UI" w:eastAsia="Times New Roman" w:hAnsi="Segoe UI" w:cs="Segoe UI"/>
@@ -2478,18 +1961,7 @@
                 <w:szCs w:val="32"/>
                 <w:u w:val="single"/>
               </w:rPr>
-              <w:t>Difference</w:t>
-            </w:r>
-            <w:proofErr w:type="gramEnd"/>
-            <w:r>
-              <w:rPr>
-                <w:b/>
-                <w:i/>
-                <w:sz w:val="32"/>
-                <w:szCs w:val="32"/>
-                <w:u w:val="single"/>
-              </w:rPr>
-              <w:t xml:space="preserve"> between &lt;bean id=””&gt; and &lt;bean name=””&gt;?</w:t>
+              <w:t>Difference between &lt;bean id=””&gt; and &lt;bean name=””&gt;?</w:t>
             </w:r>
           </w:p>
           <w:p>
@@ -2608,9 +2080,35 @@
                 <w:szCs w:val="26"/>
                 <w:shd w:val="clear" w:color="auto" w:fill="FFF0F0"/>
               </w:rPr>
-              <w:t>"</w:t>
-            </w:r>
-            <w:proofErr w:type="spellStart"/>
+              <w:t>"myBeanID"</w:t>
+            </w:r>
+            <w:r>
+              <w:rPr>
+                <w:rFonts w:ascii="Consolas" w:eastAsia="Times New Roman" w:hAnsi="Consolas" w:cs="Courier New"/>
+                <w:color w:val="212529"/>
+                <w:sz w:val="26"/>
+                <w:szCs w:val="26"/>
+              </w:rPr>
+              <w:t xml:space="preserve"> </w:t>
+            </w:r>
+            <w:r>
+              <w:rPr>
+                <w:rFonts w:ascii="Consolas" w:eastAsia="Times New Roman" w:hAnsi="Consolas" w:cs="Courier New"/>
+                <w:color w:val="0000CC"/>
+                <w:sz w:val="26"/>
+                <w:szCs w:val="26"/>
+              </w:rPr>
+              <w:t>name =</w:t>
+            </w:r>
+            <w:r>
+              <w:rPr>
+                <w:rFonts w:ascii="Consolas" w:eastAsia="Times New Roman" w:hAnsi="Consolas" w:cs="Courier New"/>
+                <w:color w:val="212529"/>
+                <w:sz w:val="26"/>
+                <w:szCs w:val="26"/>
+              </w:rPr>
+              <w:t xml:space="preserve"> </w:t>
+            </w:r>
             <w:r>
               <w:rPr>
                 <w:rFonts w:ascii="Consolas" w:eastAsia="Times New Roman" w:hAnsi="Consolas" w:cs="Courier New"/>
@@ -2619,9 +2117,26 @@
                 <w:szCs w:val="26"/>
                 <w:shd w:val="clear" w:color="auto" w:fill="FFF0F0"/>
               </w:rPr>
-              <w:t>myBeanID</w:t>
-            </w:r>
-            <w:proofErr w:type="spellEnd"/>
+              <w:t>"myBean1,myBean2,myBean2"</w:t>
+            </w:r>
+            <w:r>
+              <w:rPr>
+                <w:rFonts w:ascii="Consolas" w:eastAsia="Times New Roman" w:hAnsi="Consolas" w:cs="Courier New"/>
+                <w:color w:val="212529"/>
+                <w:sz w:val="26"/>
+                <w:szCs w:val="26"/>
+              </w:rPr>
+              <w:t xml:space="preserve"> </w:t>
+            </w:r>
+            <w:r>
+              <w:rPr>
+                <w:rFonts w:ascii="Consolas" w:eastAsia="Times New Roman" w:hAnsi="Consolas" w:cs="Courier New"/>
+                <w:color w:val="0000CC"/>
+                <w:sz w:val="26"/>
+                <w:szCs w:val="26"/>
+              </w:rPr>
+              <w:t>class=</w:t>
+            </w:r>
             <w:r>
               <w:rPr>
                 <w:rFonts w:ascii="Consolas" w:eastAsia="Times New Roman" w:hAnsi="Consolas" w:cs="Courier New"/>
@@ -2630,94 +2145,7 @@
                 <w:szCs w:val="26"/>
                 <w:shd w:val="clear" w:color="auto" w:fill="FFF0F0"/>
               </w:rPr>
-              <w:t>"</w:t>
-            </w:r>
-            <w:r>
-              <w:rPr>
-                <w:rFonts w:ascii="Consolas" w:eastAsia="Times New Roman" w:hAnsi="Consolas" w:cs="Courier New"/>
-                <w:color w:val="212529"/>
-                <w:sz w:val="26"/>
-                <w:szCs w:val="26"/>
-              </w:rPr>
-              <w:t xml:space="preserve"> </w:t>
-            </w:r>
-            <w:r>
-              <w:rPr>
-                <w:rFonts w:ascii="Consolas" w:eastAsia="Times New Roman" w:hAnsi="Consolas" w:cs="Courier New"/>
-                <w:color w:val="0000CC"/>
-                <w:sz w:val="26"/>
-                <w:szCs w:val="26"/>
-              </w:rPr>
-              <w:t>name =</w:t>
-            </w:r>
-            <w:r>
-              <w:rPr>
-                <w:rFonts w:ascii="Consolas" w:eastAsia="Times New Roman" w:hAnsi="Consolas" w:cs="Courier New"/>
-                <w:color w:val="212529"/>
-                <w:sz w:val="26"/>
-                <w:szCs w:val="26"/>
-              </w:rPr>
-              <w:t xml:space="preserve"> </w:t>
-            </w:r>
-            <w:r>
-              <w:rPr>
-                <w:rFonts w:ascii="Consolas" w:eastAsia="Times New Roman" w:hAnsi="Consolas" w:cs="Courier New"/>
-                <w:color w:val="212529"/>
-                <w:sz w:val="26"/>
-                <w:szCs w:val="26"/>
-                <w:shd w:val="clear" w:color="auto" w:fill="FFF0F0"/>
-              </w:rPr>
-              <w:t>"myBean1,myBean2,myBean2"</w:t>
-            </w:r>
-            <w:r>
-              <w:rPr>
-                <w:rFonts w:ascii="Consolas" w:eastAsia="Times New Roman" w:hAnsi="Consolas" w:cs="Courier New"/>
-                <w:color w:val="212529"/>
-                <w:sz w:val="26"/>
-                <w:szCs w:val="26"/>
-              </w:rPr>
-              <w:t xml:space="preserve"> </w:t>
-            </w:r>
-            <w:r>
-              <w:rPr>
-                <w:rFonts w:ascii="Consolas" w:eastAsia="Times New Roman" w:hAnsi="Consolas" w:cs="Courier New"/>
-                <w:color w:val="0000CC"/>
-                <w:sz w:val="26"/>
-                <w:szCs w:val="26"/>
-              </w:rPr>
-              <w:t>class=</w:t>
-            </w:r>
-            <w:r>
-              <w:rPr>
-                <w:rFonts w:ascii="Consolas" w:eastAsia="Times New Roman" w:hAnsi="Consolas" w:cs="Courier New"/>
-                <w:color w:val="212529"/>
-                <w:sz w:val="26"/>
-                <w:szCs w:val="26"/>
-                <w:shd w:val="clear" w:color="auto" w:fill="FFF0F0"/>
-              </w:rPr>
-              <w:t>"</w:t>
-            </w:r>
-            <w:proofErr w:type="spellStart"/>
-            <w:r>
-              <w:rPr>
-                <w:rFonts w:ascii="Consolas" w:eastAsia="Times New Roman" w:hAnsi="Consolas" w:cs="Courier New"/>
-                <w:color w:val="212529"/>
-                <w:sz w:val="26"/>
-                <w:szCs w:val="26"/>
-                <w:shd w:val="clear" w:color="auto" w:fill="FFF0F0"/>
-              </w:rPr>
-              <w:t>net.javapedia.bean.EmpBean</w:t>
-            </w:r>
-            <w:proofErr w:type="spellEnd"/>
-            <w:r>
-              <w:rPr>
-                <w:rFonts w:ascii="Consolas" w:eastAsia="Times New Roman" w:hAnsi="Consolas" w:cs="Courier New"/>
-                <w:color w:val="212529"/>
-                <w:sz w:val="26"/>
-                <w:szCs w:val="26"/>
-                <w:shd w:val="clear" w:color="auto" w:fill="FFF0F0"/>
-              </w:rPr>
-              <w:t>"</w:t>
+              <w:t>"net.javapedia.bean.EmpBean"</w:t>
             </w:r>
             <w:r>
               <w:rPr>
@@ -2758,13 +2186,725 @@
                 <w:szCs w:val="26"/>
               </w:rPr>
             </w:pPr>
+          </w:p>
+          <w:p>
+            <w:pPr>
+              <w:rPr>
+                <w:b/>
+                <w:i/>
+                <w:sz w:val="36"/>
+                <w:szCs w:val="36"/>
+                <w:u w:val="single"/>
+              </w:rPr>
+            </w:pPr>
+            <w:r>
+              <w:rPr>
+                <w:b/>
+                <w:i/>
+                <w:sz w:val="36"/>
+                <w:szCs w:val="36"/>
+                <w:u w:val="single"/>
+              </w:rPr>
+              <w:lastRenderedPageBreak/>
+              <w:t>8.</w:t>
+            </w:r>
+            <w:r>
+              <w:rPr>
+                <w:b/>
+                <w:i/>
+                <w:sz w:val="36"/>
+                <w:szCs w:val="36"/>
+                <w:u w:val="single"/>
+              </w:rPr>
+              <w:t>How many phases are in bean lifecycle?</w:t>
+            </w:r>
+          </w:p>
+          <w:p>
+            <w:pPr>
+              <w:rPr>
+                <w:b/>
+                <w:i/>
+                <w:sz w:val="36"/>
+                <w:szCs w:val="36"/>
+                <w:u w:val="single"/>
+              </w:rPr>
+            </w:pPr>
+            <w:r>
+              <w:rPr>
+                <w:noProof/>
+              </w:rPr>
+              <w:lastRenderedPageBreak/>
+              <w:drawing>
+                <wp:inline distT="0" distB="0" distL="0" distR="0" wp14:anchorId="120DAD5D" wp14:editId="439E8844">
+                  <wp:extent cx="6920230" cy="5731510"/>
+                  <wp:effectExtent l="0" t="0" r="0" b="2540"/>
+                  <wp:docPr id="2" name="Picture 2"/>
+                  <wp:cNvGraphicFramePr>
+                    <a:graphicFrameLocks xmlns:a="http://schemas.openxmlformats.org/drawingml/2006/main" noChangeAspect="1"/>
+                  </wp:cNvGraphicFramePr>
+                  <a:graphic xmlns:a="http://schemas.openxmlformats.org/drawingml/2006/main">
+                    <a:graphicData uri="http://schemas.openxmlformats.org/drawingml/2006/picture">
+                      <pic:pic xmlns:pic="http://schemas.openxmlformats.org/drawingml/2006/picture">
+                        <pic:nvPicPr>
+                          <pic:cNvPr id="1" name=""/>
+                          <pic:cNvPicPr/>
+                        </pic:nvPicPr>
+                        <pic:blipFill>
+                          <a:blip r:embed="rId10"/>
+                          <a:stretch>
+                            <a:fillRect/>
+                          </a:stretch>
+                        </pic:blipFill>
+                        <pic:spPr>
+                          <a:xfrm>
+                            <a:off x="0" y="0"/>
+                            <a:ext cx="6920230" cy="5731510"/>
+                          </a:xfrm>
+                          <a:prstGeom prst="rect">
+                            <a:avLst/>
+                          </a:prstGeom>
+                        </pic:spPr>
+                      </pic:pic>
+                    </a:graphicData>
+                  </a:graphic>
+                </wp:inline>
+              </w:drawing>
+            </w:r>
+          </w:p>
+          <w:p>
+            <w:pPr>
+              <w:rPr>
+                <w:b/>
+                <w:i/>
+                <w:sz w:val="36"/>
+                <w:szCs w:val="36"/>
+                <w:u w:val="single"/>
+              </w:rPr>
+            </w:pPr>
+          </w:p>
+          <w:p>
+            <w:pPr>
+              <w:pStyle w:val="ListParagraph"/>
+              <w:rPr>
+                <w:b/>
+                <w:i/>
+                <w:sz w:val="32"/>
+                <w:szCs w:val="32"/>
+                <w:u w:val="single"/>
+              </w:rPr>
+            </w:pPr>
+            <w:r>
+              <w:rPr>
+                <w:b/>
+                <w:i/>
+                <w:sz w:val="32"/>
+                <w:szCs w:val="32"/>
+                <w:u w:val="single"/>
+              </w:rPr>
+              <w:t xml:space="preserve">9. </w:t>
+            </w:r>
+            <w:r>
+              <w:rPr>
+                <w:b/>
+                <w:i/>
+                <w:sz w:val="32"/>
+                <w:szCs w:val="32"/>
+                <w:u w:val="single"/>
+              </w:rPr>
+              <w:t>What Auto wiring and what are the types in it?</w:t>
+            </w:r>
+          </w:p>
+          <w:p>
+            <w:pPr>
+              <w:pStyle w:val="ListParagraph"/>
+              <w:rPr>
+                <w:b/>
+                <w:i/>
+                <w:sz w:val="32"/>
+                <w:szCs w:val="32"/>
+                <w:u w:val="single"/>
+              </w:rPr>
+            </w:pPr>
+            <w:r>
+              <w:rPr>
+                <w:noProof/>
+              </w:rPr>
+              <w:lastRenderedPageBreak/>
+              <w:drawing>
+                <wp:inline distT="0" distB="0" distL="0" distR="0" wp14:anchorId="22E7CF5E" wp14:editId="2703E761">
+                  <wp:extent cx="7504430" cy="5731510"/>
+                  <wp:effectExtent l="0" t="0" r="1270" b="2540"/>
+                  <wp:docPr id="3" name="Picture 3"/>
+                  <wp:cNvGraphicFramePr>
+                    <a:graphicFrameLocks xmlns:a="http://schemas.openxmlformats.org/drawingml/2006/main" noChangeAspect="1"/>
+                  </wp:cNvGraphicFramePr>
+                  <a:graphic xmlns:a="http://schemas.openxmlformats.org/drawingml/2006/main">
+                    <a:graphicData uri="http://schemas.openxmlformats.org/drawingml/2006/picture">
+                      <pic:pic xmlns:pic="http://schemas.openxmlformats.org/drawingml/2006/picture">
+                        <pic:nvPicPr>
+                          <pic:cNvPr id="1" name=""/>
+                          <pic:cNvPicPr/>
+                        </pic:nvPicPr>
+                        <pic:blipFill>
+                          <a:blip r:embed="rId11"/>
+                          <a:stretch>
+                            <a:fillRect/>
+                          </a:stretch>
+                        </pic:blipFill>
+                        <pic:spPr>
+                          <a:xfrm>
+                            <a:off x="0" y="0"/>
+                            <a:ext cx="7504430" cy="5731510"/>
+                          </a:xfrm>
+                          <a:prstGeom prst="rect">
+                            <a:avLst/>
+                          </a:prstGeom>
+                        </pic:spPr>
+                      </pic:pic>
+                    </a:graphicData>
+                  </a:graphic>
+                </wp:inline>
+              </w:drawing>
+            </w:r>
+          </w:p>
+          <w:p>
+            <w:r>
+              <w:rPr>
+                <w:b/>
+                <w:i/>
+                <w:sz w:val="36"/>
+                <w:szCs w:val="36"/>
+                <w:u w:val="single"/>
+              </w:rPr>
+              <w:lastRenderedPageBreak/>
+              <w:t>Link-&gt;</w:t>
+            </w:r>
+            <w:r>
+              <w:t xml:space="preserve"> </w:t>
+            </w:r>
+          </w:p>
+          <w:p>
+            <w:pPr>
+              <w:rPr>
+                <w:b/>
+                <w:i/>
+                <w:sz w:val="36"/>
+                <w:szCs w:val="36"/>
+                <w:u w:val="single"/>
+              </w:rPr>
+            </w:pPr>
+            <w:hyperlink r:id="rId12" w:history="1">
+              <w:r>
+                <w:rPr>
+                  <w:rStyle w:val="Hyperlink"/>
+                  <w:b/>
+                  <w:i/>
+                  <w:sz w:val="36"/>
+                  <w:szCs w:val="36"/>
+                </w:rPr>
+                <w:t>https://howtodoinjava.com/spring-core/spring-beans-autowiring-concepts/</w:t>
+              </w:r>
+            </w:hyperlink>
+          </w:p>
+          <w:p>
+            <w:pPr>
+              <w:rPr>
+                <w:b/>
+                <w:i/>
+                <w:sz w:val="36"/>
+                <w:szCs w:val="36"/>
+                <w:u w:val="single"/>
+              </w:rPr>
+            </w:pPr>
+          </w:p>
+          <w:p>
+            <w:pPr>
+              <w:rPr>
+                <w:b/>
+                <w:i/>
+                <w:sz w:val="36"/>
+                <w:szCs w:val="36"/>
+                <w:u w:val="single"/>
+              </w:rPr>
+            </w:pPr>
+            <w:r>
+              <w:rPr>
+                <w:b/>
+                <w:i/>
+                <w:sz w:val="36"/>
+                <w:szCs w:val="36"/>
+                <w:u w:val="single"/>
+              </w:rPr>
+              <w:t xml:space="preserve">10. </w:t>
+            </w:r>
+            <w:r>
+              <w:rPr>
+                <w:b/>
+                <w:i/>
+                <w:sz w:val="36"/>
+                <w:szCs w:val="36"/>
+                <w:u w:val="single"/>
+              </w:rPr>
+              <w:t>How to pass list obj in application context?</w:t>
+            </w:r>
+          </w:p>
+          <w:p>
+            <w:pPr>
+              <w:rPr>
+                <w:b/>
+                <w:i/>
+                <w:sz w:val="36"/>
+                <w:szCs w:val="36"/>
+                <w:u w:val="single"/>
+              </w:rPr>
+            </w:pPr>
+            <w:r>
+              <w:rPr>
+                <w:noProof/>
+              </w:rPr>
+              <w:drawing>
+                <wp:inline distT="0" distB="0" distL="0" distR="0" wp14:anchorId="0E35C1D0" wp14:editId="5300A65B">
+                  <wp:extent cx="6038850" cy="3009900"/>
+                  <wp:effectExtent l="0" t="0" r="0" b="0"/>
+                  <wp:docPr id="4" name="Picture 4"/>
+                  <wp:cNvGraphicFramePr>
+                    <a:graphicFrameLocks xmlns:a="http://schemas.openxmlformats.org/drawingml/2006/main" noChangeAspect="1"/>
+                  </wp:cNvGraphicFramePr>
+                  <a:graphic xmlns:a="http://schemas.openxmlformats.org/drawingml/2006/main">
+                    <a:graphicData uri="http://schemas.openxmlformats.org/drawingml/2006/picture">
+                      <pic:pic xmlns:pic="http://schemas.openxmlformats.org/drawingml/2006/picture">
+                        <pic:nvPicPr>
+                          <pic:cNvPr id="1" name=""/>
+                          <pic:cNvPicPr/>
+                        </pic:nvPicPr>
+                        <pic:blipFill>
+                          <a:blip r:embed="rId13"/>
+                          <a:stretch>
+                            <a:fillRect/>
+                          </a:stretch>
+                        </pic:blipFill>
+                        <pic:spPr>
+                          <a:xfrm>
+                            <a:off x="0" y="0"/>
+                            <a:ext cx="6038850" cy="3009900"/>
+                          </a:xfrm>
+                          <a:prstGeom prst="rect">
+                            <a:avLst/>
+                          </a:prstGeom>
+                        </pic:spPr>
+                      </pic:pic>
+                    </a:graphicData>
+                  </a:graphic>
+                </wp:inline>
+              </w:drawing>
+            </w:r>
+          </w:p>
+          <w:p>
+            <w:pPr>
+              <w:rPr>
+                <w:b/>
+                <w:i/>
+                <w:sz w:val="36"/>
+                <w:szCs w:val="36"/>
+                <w:u w:val="single"/>
+              </w:rPr>
+            </w:pPr>
+          </w:p>
+          <w:p>
+            <w:pPr>
+              <w:pStyle w:val="ListParagraph"/>
+              <w:rPr>
+                <w:sz w:val="32"/>
+                <w:szCs w:val="32"/>
+              </w:rPr>
+            </w:pPr>
+            <w:r>
+              <w:rPr>
+                <w:b/>
+                <w:i/>
+                <w:sz w:val="32"/>
+                <w:szCs w:val="32"/>
+                <w:u w:val="single"/>
+              </w:rPr>
+              <w:t>11.</w:t>
+            </w:r>
+            <w:r>
+              <w:rPr>
+                <w:sz w:val="32"/>
+                <w:szCs w:val="32"/>
+              </w:rPr>
+              <w:t xml:space="preserve"> </w:t>
+            </w:r>
+            <w:r>
+              <w:rPr>
+                <w:sz w:val="32"/>
+                <w:szCs w:val="32"/>
+              </w:rPr>
+              <w:t>What is difference between Setterinjection and constructor injection?</w:t>
+            </w:r>
+          </w:p>
+          <w:p>
+            <w:pPr>
+              <w:pStyle w:val="Heading1"/>
+              <w:shd w:val="clear" w:color="auto" w:fill="FFFFFF"/>
+              <w:spacing w:before="75" w:line="312" w:lineRule="atLeast"/>
+              <w:rPr>
+                <w:rFonts w:ascii="Helvetica" w:hAnsi="Helvetica" w:cs="Helvetica"/>
+                <w:color w:val="610B38"/>
+                <w:sz w:val="44"/>
+                <w:szCs w:val="44"/>
+              </w:rPr>
+            </w:pPr>
+            <w:r>
+              <w:rPr>
+                <w:rFonts w:ascii="Helvetica" w:hAnsi="Helvetica" w:cs="Helvetica"/>
+                <w:b/>
+                <w:bCs/>
+                <w:color w:val="610B38"/>
+                <w:sz w:val="44"/>
+                <w:szCs w:val="44"/>
+              </w:rPr>
+              <w:lastRenderedPageBreak/>
+              <w:t>11.</w:t>
+            </w:r>
             <w:bookmarkStart w:id="0" w:name="_GoBack"/>
             <w:bookmarkEnd w:id="0"/>
+            <w:r>
+              <w:rPr>
+                <w:rFonts w:ascii="Helvetica" w:hAnsi="Helvetica" w:cs="Helvetica"/>
+                <w:b/>
+                <w:bCs/>
+                <w:color w:val="610B38"/>
+                <w:sz w:val="44"/>
+                <w:szCs w:val="44"/>
+              </w:rPr>
+              <w:t>Difference between constructor and setter injection</w:t>
+            </w:r>
+          </w:p>
+          <w:p>
+            <w:pPr>
+              <w:numPr>
+                <w:ilvl w:val="0"/>
+                <w:numId w:val="16"/>
+              </w:numPr>
+              <w:shd w:val="clear" w:color="auto" w:fill="FFFFFF"/>
+              <w:spacing w:before="60" w:after="100" w:afterAutospacing="1" w:line="315" w:lineRule="atLeast"/>
+              <w:rPr>
+                <w:rFonts w:ascii="Verdana" w:hAnsi="Verdana" w:cs="Times New Roman"/>
+                <w:color w:val="000000"/>
+                <w:sz w:val="20"/>
+                <w:szCs w:val="20"/>
+              </w:rPr>
+            </w:pPr>
+            <w:hyperlink r:id="rId14" w:history="1">
+              <w:r>
+                <w:rPr>
+                  <w:rStyle w:val="Hyperlink"/>
+                  <w:color w:val="008000"/>
+                  <w:sz w:val="23"/>
+                  <w:szCs w:val="23"/>
+                </w:rPr>
+                <w:t>Difference between constructor and setter injection</w:t>
+              </w:r>
+            </w:hyperlink>
+          </w:p>
+          <w:p>
+            <w:pPr>
+              <w:pStyle w:val="NormalWeb"/>
+              <w:shd w:val="clear" w:color="auto" w:fill="FFFFFF"/>
+              <w:rPr>
+                <w:rFonts w:ascii="Verdana" w:hAnsi="Verdana"/>
+                <w:color w:val="000000"/>
+                <w:sz w:val="20"/>
+                <w:szCs w:val="20"/>
+              </w:rPr>
+            </w:pPr>
+            <w:r>
+              <w:rPr>
+                <w:rFonts w:ascii="Verdana" w:hAnsi="Verdana"/>
+                <w:color w:val="000000"/>
+                <w:sz w:val="20"/>
+                <w:szCs w:val="20"/>
+              </w:rPr>
+              <w:t>There are many key differences between constructor injection and setter injection.</w:t>
+            </w:r>
+          </w:p>
+          <w:p>
+            <w:pPr>
+              <w:numPr>
+                <w:ilvl w:val="0"/>
+                <w:numId w:val="17"/>
+              </w:numPr>
+              <w:shd w:val="clear" w:color="auto" w:fill="FFFFFF"/>
+              <w:spacing w:before="60" w:after="100" w:afterAutospacing="1" w:line="315" w:lineRule="atLeast"/>
+              <w:rPr>
+                <w:rFonts w:ascii="Verdana" w:hAnsi="Verdana"/>
+                <w:color w:val="000000"/>
+                <w:sz w:val="20"/>
+                <w:szCs w:val="20"/>
+              </w:rPr>
+            </w:pPr>
+            <w:r>
+              <w:rPr>
+                <w:rFonts w:ascii="Verdana" w:hAnsi="Verdana"/>
+                <w:b/>
+                <w:bCs/>
+                <w:color w:val="2F4F4F"/>
+                <w:sz w:val="20"/>
+                <w:szCs w:val="20"/>
+              </w:rPr>
+              <w:t>Partial dependency</w:t>
+            </w:r>
+            <w:r>
+              <w:rPr>
+                <w:rFonts w:ascii="Verdana" w:hAnsi="Verdana"/>
+                <w:color w:val="000000"/>
+                <w:sz w:val="20"/>
+                <w:szCs w:val="20"/>
+              </w:rPr>
+              <w:t>: can be injected using setter injection but it is not possible by constructor. Suppose there are 3 properties in a class, having 3 arg constructor and setters methods. In such case, if you want to pass information for only one property, it is possible by setter method only.</w:t>
+            </w:r>
+          </w:p>
+          <w:p>
+            <w:pPr>
+              <w:numPr>
+                <w:ilvl w:val="0"/>
+                <w:numId w:val="17"/>
+              </w:numPr>
+              <w:shd w:val="clear" w:color="auto" w:fill="FFFFFF"/>
+              <w:spacing w:before="60" w:after="100" w:afterAutospacing="1" w:line="315" w:lineRule="atLeast"/>
+              <w:rPr>
+                <w:rFonts w:ascii="Verdana" w:hAnsi="Verdana"/>
+                <w:color w:val="000000"/>
+                <w:sz w:val="20"/>
+                <w:szCs w:val="20"/>
+              </w:rPr>
+            </w:pPr>
+            <w:r>
+              <w:rPr>
+                <w:rFonts w:ascii="Verdana" w:hAnsi="Verdana"/>
+                <w:b/>
+                <w:bCs/>
+                <w:color w:val="2F4F4F"/>
+                <w:sz w:val="20"/>
+                <w:szCs w:val="20"/>
+              </w:rPr>
+              <w:t>Overriding</w:t>
+            </w:r>
+            <w:r>
+              <w:rPr>
+                <w:rFonts w:ascii="Verdana" w:hAnsi="Verdana"/>
+                <w:color w:val="000000"/>
+                <w:sz w:val="20"/>
+                <w:szCs w:val="20"/>
+              </w:rPr>
+              <w:t>: Setter injection overrides the constructor injection. If we use both constructor and setter injection, IOC container will use the setter injection.</w:t>
+            </w:r>
+          </w:p>
+          <w:p>
+            <w:pPr>
+              <w:numPr>
+                <w:ilvl w:val="0"/>
+                <w:numId w:val="17"/>
+              </w:numPr>
+              <w:shd w:val="clear" w:color="auto" w:fill="FFFFFF"/>
+              <w:spacing w:before="60" w:after="100" w:afterAutospacing="1" w:line="315" w:lineRule="atLeast"/>
+              <w:rPr>
+                <w:rFonts w:ascii="Verdana" w:hAnsi="Verdana"/>
+                <w:color w:val="000000"/>
+                <w:sz w:val="20"/>
+                <w:szCs w:val="20"/>
+              </w:rPr>
+            </w:pPr>
+            <w:r>
+              <w:rPr>
+                <w:rFonts w:ascii="Verdana" w:hAnsi="Verdana"/>
+                <w:b/>
+                <w:bCs/>
+                <w:color w:val="2F4F4F"/>
+                <w:sz w:val="20"/>
+                <w:szCs w:val="20"/>
+              </w:rPr>
+              <w:t>Changes</w:t>
+            </w:r>
+            <w:r>
+              <w:rPr>
+                <w:rFonts w:ascii="Verdana" w:hAnsi="Verdana"/>
+                <w:color w:val="000000"/>
+                <w:sz w:val="20"/>
+                <w:szCs w:val="20"/>
+              </w:rPr>
+              <w:t>: We can easily change the value by setter injection. It doesn't create a new bean instance always like constructor. So setter injection is flexible than constructor injection.</w:t>
+            </w:r>
+          </w:p>
+          <w:p>
+            <w:pPr>
+              <w:pStyle w:val="ListParagraph"/>
+              <w:rPr>
+                <w:sz w:val="32"/>
+                <w:szCs w:val="32"/>
+              </w:rPr>
+            </w:pPr>
+          </w:p>
+          <w:p>
+            <w:pPr>
+              <w:rPr>
+                <w:b/>
+                <w:i/>
+                <w:sz w:val="36"/>
+                <w:szCs w:val="36"/>
+                <w:u w:val="single"/>
+              </w:rPr>
+            </w:pPr>
+          </w:p>
+          <w:p>
+            <w:pPr>
+              <w:rPr>
+                <w:b/>
+                <w:i/>
+                <w:sz w:val="36"/>
+                <w:szCs w:val="36"/>
+                <w:u w:val="single"/>
+              </w:rPr>
+            </w:pPr>
           </w:p>
           <w:p>
             <w:pPr>
               <w:pStyle w:val="NormalWeb"/>
               <w:spacing w:before="150" w:beforeAutospacing="0" w:after="240" w:afterAutospacing="0"/>
+              <w:rPr>
+                <w:rFonts w:ascii="Segoe UI" w:hAnsi="Segoe UI" w:cs="Segoe UI"/>
+                <w:color w:val="000000"/>
+              </w:rPr>
+            </w:pPr>
+          </w:p>
+        </w:tc>
+      </w:tr>
+      <w:tr>
+        <w:tc>
+          <w:tcPr>
+            <w:tcW w:w="0" w:type="auto"/>
+            <w:shd w:val="clear" w:color="auto" w:fill="FFFFFF"/>
+            <w:tcMar>
+              <w:top w:w="120" w:type="dxa"/>
+              <w:left w:w="120" w:type="dxa"/>
+              <w:bottom w:w="120" w:type="dxa"/>
+              <w:right w:w="120" w:type="dxa"/>
+            </w:tcMar>
+            <w:vAlign w:val="center"/>
+          </w:tcPr>
+          <w:p>
+            <w:pPr>
+              <w:spacing w:line="240" w:lineRule="auto"/>
+              <w:rPr>
+                <w:rStyle w:val="HTMLCode"/>
+                <w:rFonts w:ascii="Consolas" w:eastAsiaTheme="minorHAnsi" w:hAnsi="Consolas"/>
+                <w:color w:val="FF0779"/>
+                <w:sz w:val="21"/>
+                <w:szCs w:val="21"/>
+              </w:rPr>
+            </w:pPr>
+          </w:p>
+        </w:tc>
+        <w:tc>
+          <w:tcPr>
+            <w:tcW w:w="0" w:type="auto"/>
+            <w:shd w:val="clear" w:color="auto" w:fill="FFFFFF"/>
+            <w:tcMar>
+              <w:top w:w="120" w:type="dxa"/>
+              <w:left w:w="120" w:type="dxa"/>
+              <w:bottom w:w="120" w:type="dxa"/>
+              <w:right w:w="120" w:type="dxa"/>
+            </w:tcMar>
+            <w:vAlign w:val="center"/>
+          </w:tcPr>
+          <w:p>
+            <w:pPr>
+              <w:spacing w:line="240" w:lineRule="auto"/>
+              <w:rPr>
+                <w:rFonts w:ascii="Segoe UI" w:hAnsi="Segoe UI" w:cs="Segoe UI"/>
+                <w:color w:val="000000"/>
+              </w:rPr>
+            </w:pPr>
+          </w:p>
+          <w:p>
+            <w:pPr>
+              <w:spacing w:line="240" w:lineRule="auto"/>
+              <w:rPr>
+                <w:rFonts w:ascii="Segoe UI" w:hAnsi="Segoe UI" w:cs="Segoe UI"/>
+                <w:color w:val="000000"/>
+              </w:rPr>
+            </w:pPr>
+          </w:p>
+        </w:tc>
+      </w:tr>
+      <w:tr>
+        <w:tc>
+          <w:tcPr>
+            <w:tcW w:w="0" w:type="auto"/>
+            <w:shd w:val="clear" w:color="auto" w:fill="FFFFFF"/>
+            <w:tcMar>
+              <w:top w:w="120" w:type="dxa"/>
+              <w:left w:w="120" w:type="dxa"/>
+              <w:bottom w:w="120" w:type="dxa"/>
+              <w:right w:w="120" w:type="dxa"/>
+            </w:tcMar>
+            <w:vAlign w:val="center"/>
+          </w:tcPr>
+          <w:p>
+            <w:pPr>
+              <w:spacing w:line="240" w:lineRule="auto"/>
+              <w:rPr>
+                <w:rStyle w:val="HTMLCode"/>
+                <w:rFonts w:ascii="Consolas" w:eastAsiaTheme="minorHAnsi" w:hAnsi="Consolas"/>
+                <w:color w:val="FF0779"/>
+                <w:sz w:val="21"/>
+                <w:szCs w:val="21"/>
+              </w:rPr>
+            </w:pPr>
+          </w:p>
+          <w:p>
+            <w:pPr>
+              <w:pStyle w:val="ListParagraph"/>
+              <w:jc w:val="both"/>
+              <w:rPr>
+                <w:rStyle w:val="HTMLCode"/>
+                <w:rFonts w:ascii="Consolas" w:eastAsiaTheme="minorHAnsi" w:hAnsi="Consolas"/>
+                <w:color w:val="FF0779"/>
+                <w:sz w:val="21"/>
+                <w:szCs w:val="21"/>
+              </w:rPr>
+            </w:pPr>
+          </w:p>
+          <w:p>
+            <w:pPr>
+              <w:pStyle w:val="ListParagraph"/>
+              <w:jc w:val="both"/>
+              <w:rPr>
+                <w:rStyle w:val="HTMLCode"/>
+                <w:rFonts w:ascii="Consolas" w:eastAsiaTheme="minorHAnsi" w:hAnsi="Consolas"/>
+                <w:color w:val="FF0779"/>
+                <w:sz w:val="21"/>
+                <w:szCs w:val="21"/>
+              </w:rPr>
+            </w:pPr>
+          </w:p>
+        </w:tc>
+        <w:tc>
+          <w:tcPr>
+            <w:tcW w:w="0" w:type="auto"/>
+            <w:shd w:val="clear" w:color="auto" w:fill="FFFFFF"/>
+            <w:tcMar>
+              <w:top w:w="120" w:type="dxa"/>
+              <w:left w:w="120" w:type="dxa"/>
+              <w:bottom w:w="120" w:type="dxa"/>
+              <w:right w:w="120" w:type="dxa"/>
+            </w:tcMar>
+            <w:vAlign w:val="center"/>
+          </w:tcPr>
+          <w:p>
+            <w:pPr>
+              <w:spacing w:line="240" w:lineRule="auto"/>
               <w:rPr>
                 <w:rFonts w:ascii="Segoe UI" w:hAnsi="Segoe UI" w:cs="Segoe UI"/>
                 <w:color w:val="000000"/>
@@ -2833,6 +2973,205 @@
 <file path=word/numbering.xml><?xml version="1.0" encoding="utf-8"?>
 <w:numbering xmlns:wpc="http://schemas.microsoft.com/office/word/2010/wordprocessingCanvas" xmlns:cx="http://schemas.microsoft.com/office/drawing/2014/chartex" xmlns:cx1="http://schemas.microsoft.com/office/drawing/2015/9/8/chartex" xmlns:mc="http://schemas.openxmlformats.org/markup-compatibility/2006" xmlns:o="urn:schemas-microsoft-com:office:office" xmlns:r="http://schemas.openxmlformats.org/officeDocument/2006/relationships" xmlns:m="http://schemas.openxmlformats.org/officeDocument/2006/math" xmlns:v="urn:schemas-microsoft-com:vml" xmlns:wp14="http://schemas.microsoft.com/office/word/2010/wordprocessingDrawing" xmlns:wp="http://schemas.openxmlformats.org/drawingml/2006/wordprocessingDrawing" xmlns:w10="urn:schemas-microsoft-com:office:word" xmlns:w="http://schemas.openxmlformats.org/wordprocessingml/2006/main" xmlns:w14="http://schemas.microsoft.com/office/word/2010/wordml" xmlns:w15="http://schemas.microsoft.com/office/word/2012/wordml" xmlns:w16se="http://schemas.microsoft.com/office/word/2015/wordml/symex" xmlns:wpg="http://schemas.microsoft.com/office/word/2010/wordprocessingGroup" xmlns:wpi="http://schemas.microsoft.com/office/word/2010/wordprocessingInk" xmlns:wne="http://schemas.microsoft.com/office/word/2006/wordml" xmlns:wps="http://schemas.microsoft.com/office/word/2010/wordprocessingShape" mc:Ignorable="w14 w15 w16se wp14">
   <w:abstractNum w:abstractNumId="0" w15:restartNumberingAfterBreak="0">
+    <w:nsid w:val="07C82BF6"/>
+    <w:multiLevelType w:val="multilevel"/>
+    <w:tmpl w:val="59103C8A"/>
+    <w:lvl w:ilvl="0">
+      <w:start w:val="1"/>
+      <w:numFmt w:val="decimal"/>
+      <w:lvlText w:val="%1."/>
+      <w:lvlJc w:val="left"/>
+      <w:pPr>
+        <w:tabs>
+          <w:tab w:val="num" w:pos="720"/>
+        </w:tabs>
+        <w:ind w:left="720" w:hanging="360"/>
+      </w:pPr>
+    </w:lvl>
+    <w:lvl w:ilvl="1" w:tentative="1">
+      <w:start w:val="1"/>
+      <w:numFmt w:val="decimal"/>
+      <w:lvlText w:val="%2."/>
+      <w:lvlJc w:val="left"/>
+      <w:pPr>
+        <w:tabs>
+          <w:tab w:val="num" w:pos="1440"/>
+        </w:tabs>
+        <w:ind w:left="1440" w:hanging="360"/>
+      </w:pPr>
+    </w:lvl>
+    <w:lvl w:ilvl="2" w:tentative="1">
+      <w:start w:val="1"/>
+      <w:numFmt w:val="decimal"/>
+      <w:lvlText w:val="%3."/>
+      <w:lvlJc w:val="left"/>
+      <w:pPr>
+        <w:tabs>
+          <w:tab w:val="num" w:pos="2160"/>
+        </w:tabs>
+        <w:ind w:left="2160" w:hanging="360"/>
+      </w:pPr>
+    </w:lvl>
+    <w:lvl w:ilvl="3" w:tentative="1">
+      <w:start w:val="1"/>
+      <w:numFmt w:val="decimal"/>
+      <w:lvlText w:val="%4."/>
+      <w:lvlJc w:val="left"/>
+      <w:pPr>
+        <w:tabs>
+          <w:tab w:val="num" w:pos="2880"/>
+        </w:tabs>
+        <w:ind w:left="2880" w:hanging="360"/>
+      </w:pPr>
+    </w:lvl>
+    <w:lvl w:ilvl="4" w:tentative="1">
+      <w:start w:val="1"/>
+      <w:numFmt w:val="decimal"/>
+      <w:lvlText w:val="%5."/>
+      <w:lvlJc w:val="left"/>
+      <w:pPr>
+        <w:tabs>
+          <w:tab w:val="num" w:pos="3600"/>
+        </w:tabs>
+        <w:ind w:left="3600" w:hanging="360"/>
+      </w:pPr>
+    </w:lvl>
+    <w:lvl w:ilvl="5" w:tentative="1">
+      <w:start w:val="1"/>
+      <w:numFmt w:val="decimal"/>
+      <w:lvlText w:val="%6."/>
+      <w:lvlJc w:val="left"/>
+      <w:pPr>
+        <w:tabs>
+          <w:tab w:val="num" w:pos="4320"/>
+        </w:tabs>
+        <w:ind w:left="4320" w:hanging="360"/>
+      </w:pPr>
+    </w:lvl>
+    <w:lvl w:ilvl="6" w:tentative="1">
+      <w:start w:val="1"/>
+      <w:numFmt w:val="decimal"/>
+      <w:lvlText w:val="%7."/>
+      <w:lvlJc w:val="left"/>
+      <w:pPr>
+        <w:tabs>
+          <w:tab w:val="num" w:pos="5040"/>
+        </w:tabs>
+        <w:ind w:left="5040" w:hanging="360"/>
+      </w:pPr>
+    </w:lvl>
+    <w:lvl w:ilvl="7" w:tentative="1">
+      <w:start w:val="1"/>
+      <w:numFmt w:val="decimal"/>
+      <w:lvlText w:val="%8."/>
+      <w:lvlJc w:val="left"/>
+      <w:pPr>
+        <w:tabs>
+          <w:tab w:val="num" w:pos="5760"/>
+        </w:tabs>
+        <w:ind w:left="5760" w:hanging="360"/>
+      </w:pPr>
+    </w:lvl>
+    <w:lvl w:ilvl="8" w:tentative="1">
+      <w:start w:val="1"/>
+      <w:numFmt w:val="decimal"/>
+      <w:lvlText w:val="%9."/>
+      <w:lvlJc w:val="left"/>
+      <w:pPr>
+        <w:tabs>
+          <w:tab w:val="num" w:pos="6480"/>
+        </w:tabs>
+        <w:ind w:left="6480" w:hanging="360"/>
+      </w:pPr>
+    </w:lvl>
+  </w:abstractNum>
+  <w:abstractNum w:abstractNumId="1" w15:restartNumberingAfterBreak="0">
+    <w:nsid w:val="0CB419C2"/>
+    <w:multiLevelType w:val="hybridMultilevel"/>
+    <w:tmpl w:val="3AE4BEB8"/>
+    <w:lvl w:ilvl="0" w:tplc="0409000F">
+      <w:start w:val="1"/>
+      <w:numFmt w:val="decimal"/>
+      <w:lvlText w:val="%1."/>
+      <w:lvlJc w:val="left"/>
+      <w:pPr>
+        <w:ind w:left="720" w:hanging="360"/>
+      </w:pPr>
+    </w:lvl>
+    <w:lvl w:ilvl="1" w:tplc="04090019" w:tentative="1">
+      <w:start w:val="1"/>
+      <w:numFmt w:val="lowerLetter"/>
+      <w:lvlText w:val="%2."/>
+      <w:lvlJc w:val="left"/>
+      <w:pPr>
+        <w:ind w:left="1440" w:hanging="360"/>
+      </w:pPr>
+    </w:lvl>
+    <w:lvl w:ilvl="2" w:tplc="0409001B" w:tentative="1">
+      <w:start w:val="1"/>
+      <w:numFmt w:val="lowerRoman"/>
+      <w:lvlText w:val="%3."/>
+      <w:lvlJc w:val="right"/>
+      <w:pPr>
+        <w:ind w:left="2160" w:hanging="180"/>
+      </w:pPr>
+    </w:lvl>
+    <w:lvl w:ilvl="3" w:tplc="0409000F" w:tentative="1">
+      <w:start w:val="1"/>
+      <w:numFmt w:val="decimal"/>
+      <w:lvlText w:val="%4."/>
+      <w:lvlJc w:val="left"/>
+      <w:pPr>
+        <w:ind w:left="2880" w:hanging="360"/>
+      </w:pPr>
+    </w:lvl>
+    <w:lvl w:ilvl="4" w:tplc="04090019" w:tentative="1">
+      <w:start w:val="1"/>
+      <w:numFmt w:val="lowerLetter"/>
+      <w:lvlText w:val="%5."/>
+      <w:lvlJc w:val="left"/>
+      <w:pPr>
+        <w:ind w:left="3600" w:hanging="360"/>
+      </w:pPr>
+    </w:lvl>
+    <w:lvl w:ilvl="5" w:tplc="0409001B" w:tentative="1">
+      <w:start w:val="1"/>
+      <w:numFmt w:val="lowerRoman"/>
+      <w:lvlText w:val="%6."/>
+      <w:lvlJc w:val="right"/>
+      <w:pPr>
+        <w:ind w:left="4320" w:hanging="180"/>
+      </w:pPr>
+    </w:lvl>
+    <w:lvl w:ilvl="6" w:tplc="0409000F" w:tentative="1">
+      <w:start w:val="1"/>
+      <w:numFmt w:val="decimal"/>
+      <w:lvlText w:val="%7."/>
+      <w:lvlJc w:val="left"/>
+      <w:pPr>
+        <w:ind w:left="5040" w:hanging="360"/>
+      </w:pPr>
+    </w:lvl>
+    <w:lvl w:ilvl="7" w:tplc="04090019" w:tentative="1">
+      <w:start w:val="1"/>
+      <w:numFmt w:val="lowerLetter"/>
+      <w:lvlText w:val="%8."/>
+      <w:lvlJc w:val="left"/>
+      <w:pPr>
+        <w:ind w:left="5760" w:hanging="360"/>
+      </w:pPr>
+    </w:lvl>
+    <w:lvl w:ilvl="8" w:tplc="0409001B" w:tentative="1">
+      <w:start w:val="1"/>
+      <w:numFmt w:val="lowerRoman"/>
+      <w:lvlText w:val="%9."/>
+      <w:lvlJc w:val="right"/>
+      <w:pPr>
+        <w:ind w:left="6480" w:hanging="180"/>
+      </w:pPr>
+    </w:lvl>
+  </w:abstractNum>
+  <w:abstractNum w:abstractNumId="2" w15:restartNumberingAfterBreak="0">
     <w:nsid w:val="11743CEF"/>
     <w:multiLevelType w:val="multilevel"/>
     <w:tmpl w:val="964EB49A"/>
@@ -2981,7 +3320,206 @@
       </w:rPr>
     </w:lvl>
   </w:abstractNum>
-  <w:abstractNum w:abstractNumId="1" w15:restartNumberingAfterBreak="0">
+  <w:abstractNum w:abstractNumId="3" w15:restartNumberingAfterBreak="0">
+    <w:nsid w:val="203837BD"/>
+    <w:multiLevelType w:val="multilevel"/>
+    <w:tmpl w:val="0BD088AA"/>
+    <w:lvl w:ilvl="0">
+      <w:start w:val="1"/>
+      <w:numFmt w:val="decimal"/>
+      <w:lvlText w:val="%1."/>
+      <w:lvlJc w:val="left"/>
+      <w:pPr>
+        <w:tabs>
+          <w:tab w:val="num" w:pos="720"/>
+        </w:tabs>
+        <w:ind w:left="720" w:hanging="360"/>
+      </w:pPr>
+    </w:lvl>
+    <w:lvl w:ilvl="1" w:tentative="1">
+      <w:start w:val="1"/>
+      <w:numFmt w:val="decimal"/>
+      <w:lvlText w:val="%2."/>
+      <w:lvlJc w:val="left"/>
+      <w:pPr>
+        <w:tabs>
+          <w:tab w:val="num" w:pos="1440"/>
+        </w:tabs>
+        <w:ind w:left="1440" w:hanging="360"/>
+      </w:pPr>
+    </w:lvl>
+    <w:lvl w:ilvl="2" w:tentative="1">
+      <w:start w:val="1"/>
+      <w:numFmt w:val="decimal"/>
+      <w:lvlText w:val="%3."/>
+      <w:lvlJc w:val="left"/>
+      <w:pPr>
+        <w:tabs>
+          <w:tab w:val="num" w:pos="2160"/>
+        </w:tabs>
+        <w:ind w:left="2160" w:hanging="360"/>
+      </w:pPr>
+    </w:lvl>
+    <w:lvl w:ilvl="3" w:tentative="1">
+      <w:start w:val="1"/>
+      <w:numFmt w:val="decimal"/>
+      <w:lvlText w:val="%4."/>
+      <w:lvlJc w:val="left"/>
+      <w:pPr>
+        <w:tabs>
+          <w:tab w:val="num" w:pos="2880"/>
+        </w:tabs>
+        <w:ind w:left="2880" w:hanging="360"/>
+      </w:pPr>
+    </w:lvl>
+    <w:lvl w:ilvl="4" w:tentative="1">
+      <w:start w:val="1"/>
+      <w:numFmt w:val="decimal"/>
+      <w:lvlText w:val="%5."/>
+      <w:lvlJc w:val="left"/>
+      <w:pPr>
+        <w:tabs>
+          <w:tab w:val="num" w:pos="3600"/>
+        </w:tabs>
+        <w:ind w:left="3600" w:hanging="360"/>
+      </w:pPr>
+    </w:lvl>
+    <w:lvl w:ilvl="5" w:tentative="1">
+      <w:start w:val="1"/>
+      <w:numFmt w:val="decimal"/>
+      <w:lvlText w:val="%6."/>
+      <w:lvlJc w:val="left"/>
+      <w:pPr>
+        <w:tabs>
+          <w:tab w:val="num" w:pos="4320"/>
+        </w:tabs>
+        <w:ind w:left="4320" w:hanging="360"/>
+      </w:pPr>
+    </w:lvl>
+    <w:lvl w:ilvl="6" w:tentative="1">
+      <w:start w:val="1"/>
+      <w:numFmt w:val="decimal"/>
+      <w:lvlText w:val="%7."/>
+      <w:lvlJc w:val="left"/>
+      <w:pPr>
+        <w:tabs>
+          <w:tab w:val="num" w:pos="5040"/>
+        </w:tabs>
+        <w:ind w:left="5040" w:hanging="360"/>
+      </w:pPr>
+    </w:lvl>
+    <w:lvl w:ilvl="7" w:tentative="1">
+      <w:start w:val="1"/>
+      <w:numFmt w:val="decimal"/>
+      <w:lvlText w:val="%8."/>
+      <w:lvlJc w:val="left"/>
+      <w:pPr>
+        <w:tabs>
+          <w:tab w:val="num" w:pos="5760"/>
+        </w:tabs>
+        <w:ind w:left="5760" w:hanging="360"/>
+      </w:pPr>
+    </w:lvl>
+    <w:lvl w:ilvl="8" w:tentative="1">
+      <w:start w:val="1"/>
+      <w:numFmt w:val="decimal"/>
+      <w:lvlText w:val="%9."/>
+      <w:lvlJc w:val="left"/>
+      <w:pPr>
+        <w:tabs>
+          <w:tab w:val="num" w:pos="6480"/>
+        </w:tabs>
+        <w:ind w:left="6480" w:hanging="360"/>
+      </w:pPr>
+    </w:lvl>
+  </w:abstractNum>
+  <w:abstractNum w:abstractNumId="4" w15:restartNumberingAfterBreak="0">
+    <w:nsid w:val="23940AF0"/>
+    <w:multiLevelType w:val="hybridMultilevel"/>
+    <w:tmpl w:val="3AE4BEB8"/>
+    <w:lvl w:ilvl="0" w:tplc="0409000F">
+      <w:start w:val="1"/>
+      <w:numFmt w:val="decimal"/>
+      <w:lvlText w:val="%1."/>
+      <w:lvlJc w:val="left"/>
+      <w:pPr>
+        <w:ind w:left="720" w:hanging="360"/>
+      </w:pPr>
+    </w:lvl>
+    <w:lvl w:ilvl="1" w:tplc="04090019" w:tentative="1">
+      <w:start w:val="1"/>
+      <w:numFmt w:val="lowerLetter"/>
+      <w:lvlText w:val="%2."/>
+      <w:lvlJc w:val="left"/>
+      <w:pPr>
+        <w:ind w:left="1440" w:hanging="360"/>
+      </w:pPr>
+    </w:lvl>
+    <w:lvl w:ilvl="2" w:tplc="0409001B" w:tentative="1">
+      <w:start w:val="1"/>
+      <w:numFmt w:val="lowerRoman"/>
+      <w:lvlText w:val="%3."/>
+      <w:lvlJc w:val="right"/>
+      <w:pPr>
+        <w:ind w:left="2160" w:hanging="180"/>
+      </w:pPr>
+    </w:lvl>
+    <w:lvl w:ilvl="3" w:tplc="0409000F" w:tentative="1">
+      <w:start w:val="1"/>
+      <w:numFmt w:val="decimal"/>
+      <w:lvlText w:val="%4."/>
+      <w:lvlJc w:val="left"/>
+      <w:pPr>
+        <w:ind w:left="2880" w:hanging="360"/>
+      </w:pPr>
+    </w:lvl>
+    <w:lvl w:ilvl="4" w:tplc="04090019" w:tentative="1">
+      <w:start w:val="1"/>
+      <w:numFmt w:val="lowerLetter"/>
+      <w:lvlText w:val="%5."/>
+      <w:lvlJc w:val="left"/>
+      <w:pPr>
+        <w:ind w:left="3600" w:hanging="360"/>
+      </w:pPr>
+    </w:lvl>
+    <w:lvl w:ilvl="5" w:tplc="0409001B" w:tentative="1">
+      <w:start w:val="1"/>
+      <w:numFmt w:val="lowerRoman"/>
+      <w:lvlText w:val="%6."/>
+      <w:lvlJc w:val="right"/>
+      <w:pPr>
+        <w:ind w:left="4320" w:hanging="180"/>
+      </w:pPr>
+    </w:lvl>
+    <w:lvl w:ilvl="6" w:tplc="0409000F" w:tentative="1">
+      <w:start w:val="1"/>
+      <w:numFmt w:val="decimal"/>
+      <w:lvlText w:val="%7."/>
+      <w:lvlJc w:val="left"/>
+      <w:pPr>
+        <w:ind w:left="5040" w:hanging="360"/>
+      </w:pPr>
+    </w:lvl>
+    <w:lvl w:ilvl="7" w:tplc="04090019" w:tentative="1">
+      <w:start w:val="1"/>
+      <w:numFmt w:val="lowerLetter"/>
+      <w:lvlText w:val="%8."/>
+      <w:lvlJc w:val="left"/>
+      <w:pPr>
+        <w:ind w:left="5760" w:hanging="360"/>
+      </w:pPr>
+    </w:lvl>
+    <w:lvl w:ilvl="8" w:tplc="0409001B" w:tentative="1">
+      <w:start w:val="1"/>
+      <w:numFmt w:val="lowerRoman"/>
+      <w:lvlText w:val="%9."/>
+      <w:lvlJc w:val="right"/>
+      <w:pPr>
+        <w:ind w:left="6480" w:hanging="180"/>
+      </w:pPr>
+    </w:lvl>
+  </w:abstractNum>
+  <w:abstractNum w:abstractNumId="5" w15:restartNumberingAfterBreak="0">
     <w:nsid w:val="26247A10"/>
     <w:multiLevelType w:val="hybridMultilevel"/>
     <w:tmpl w:val="3AE4BEB8"/>
@@ -3067,7 +3605,7 @@
       </w:pPr>
     </w:lvl>
   </w:abstractNum>
-  <w:abstractNum w:abstractNumId="2" w15:restartNumberingAfterBreak="0">
+  <w:abstractNum w:abstractNumId="6" w15:restartNumberingAfterBreak="0">
     <w:nsid w:val="284F19CD"/>
     <w:multiLevelType w:val="multilevel"/>
     <w:tmpl w:val="005C000E"/>
@@ -3216,7 +3754,7 @@
       </w:rPr>
     </w:lvl>
   </w:abstractNum>
-  <w:abstractNum w:abstractNumId="3" w15:restartNumberingAfterBreak="0">
+  <w:abstractNum w:abstractNumId="7" w15:restartNumberingAfterBreak="0">
     <w:nsid w:val="2B621343"/>
     <w:multiLevelType w:val="multilevel"/>
     <w:tmpl w:val="33C43F1C"/>
@@ -3365,7 +3903,7 @@
       </w:rPr>
     </w:lvl>
   </w:abstractNum>
-  <w:abstractNum w:abstractNumId="4" w15:restartNumberingAfterBreak="0">
+  <w:abstractNum w:abstractNumId="8" w15:restartNumberingAfterBreak="0">
     <w:nsid w:val="449972B8"/>
     <w:multiLevelType w:val="hybridMultilevel"/>
     <w:tmpl w:val="3AE4BEB8"/>
@@ -3451,7 +3989,7 @@
       </w:pPr>
     </w:lvl>
   </w:abstractNum>
-  <w:abstractNum w:abstractNumId="5" w15:restartNumberingAfterBreak="0">
+  <w:abstractNum w:abstractNumId="9" w15:restartNumberingAfterBreak="0">
     <w:nsid w:val="46C70D2B"/>
     <w:multiLevelType w:val="multilevel"/>
     <w:tmpl w:val="964EB49A"/>
@@ -3600,7 +4138,7 @@
       </w:rPr>
     </w:lvl>
   </w:abstractNum>
-  <w:abstractNum w:abstractNumId="6" w15:restartNumberingAfterBreak="0">
+  <w:abstractNum w:abstractNumId="10" w15:restartNumberingAfterBreak="0">
     <w:nsid w:val="46D47A53"/>
     <w:multiLevelType w:val="multilevel"/>
     <w:tmpl w:val="079A0C9E"/>
@@ -3749,7 +4287,7 @@
       </w:rPr>
     </w:lvl>
   </w:abstractNum>
-  <w:abstractNum w:abstractNumId="7" w15:restartNumberingAfterBreak="0">
+  <w:abstractNum w:abstractNumId="11" w15:restartNumberingAfterBreak="0">
     <w:nsid w:val="4DB96FAD"/>
     <w:multiLevelType w:val="hybridMultilevel"/>
     <w:tmpl w:val="3AE4BEB8"/>
@@ -3835,7 +4373,7 @@
       </w:pPr>
     </w:lvl>
   </w:abstractNum>
-  <w:abstractNum w:abstractNumId="8" w15:restartNumberingAfterBreak="0">
+  <w:abstractNum w:abstractNumId="12" w15:restartNumberingAfterBreak="0">
     <w:nsid w:val="60707C26"/>
     <w:multiLevelType w:val="hybridMultilevel"/>
     <w:tmpl w:val="3AE4BEB8"/>
@@ -3921,7 +4459,93 @@
       </w:pPr>
     </w:lvl>
   </w:abstractNum>
-  <w:abstractNum w:abstractNumId="9" w15:restartNumberingAfterBreak="0">
+  <w:abstractNum w:abstractNumId="13" w15:restartNumberingAfterBreak="0">
+    <w:nsid w:val="69D01ABA"/>
+    <w:multiLevelType w:val="hybridMultilevel"/>
+    <w:tmpl w:val="3AE4BEB8"/>
+    <w:lvl w:ilvl="0" w:tplc="0409000F">
+      <w:start w:val="1"/>
+      <w:numFmt w:val="decimal"/>
+      <w:lvlText w:val="%1."/>
+      <w:lvlJc w:val="left"/>
+      <w:pPr>
+        <w:ind w:left="720" w:hanging="360"/>
+      </w:pPr>
+    </w:lvl>
+    <w:lvl w:ilvl="1" w:tplc="04090019" w:tentative="1">
+      <w:start w:val="1"/>
+      <w:numFmt w:val="lowerLetter"/>
+      <w:lvlText w:val="%2."/>
+      <w:lvlJc w:val="left"/>
+      <w:pPr>
+        <w:ind w:left="1440" w:hanging="360"/>
+      </w:pPr>
+    </w:lvl>
+    <w:lvl w:ilvl="2" w:tplc="0409001B" w:tentative="1">
+      <w:start w:val="1"/>
+      <w:numFmt w:val="lowerRoman"/>
+      <w:lvlText w:val="%3."/>
+      <w:lvlJc w:val="right"/>
+      <w:pPr>
+        <w:ind w:left="2160" w:hanging="180"/>
+      </w:pPr>
+    </w:lvl>
+    <w:lvl w:ilvl="3" w:tplc="0409000F" w:tentative="1">
+      <w:start w:val="1"/>
+      <w:numFmt w:val="decimal"/>
+      <w:lvlText w:val="%4."/>
+      <w:lvlJc w:val="left"/>
+      <w:pPr>
+        <w:ind w:left="2880" w:hanging="360"/>
+      </w:pPr>
+    </w:lvl>
+    <w:lvl w:ilvl="4" w:tplc="04090019" w:tentative="1">
+      <w:start w:val="1"/>
+      <w:numFmt w:val="lowerLetter"/>
+      <w:lvlText w:val="%5."/>
+      <w:lvlJc w:val="left"/>
+      <w:pPr>
+        <w:ind w:left="3600" w:hanging="360"/>
+      </w:pPr>
+    </w:lvl>
+    <w:lvl w:ilvl="5" w:tplc="0409001B" w:tentative="1">
+      <w:start w:val="1"/>
+      <w:numFmt w:val="lowerRoman"/>
+      <w:lvlText w:val="%6."/>
+      <w:lvlJc w:val="right"/>
+      <w:pPr>
+        <w:ind w:left="4320" w:hanging="180"/>
+      </w:pPr>
+    </w:lvl>
+    <w:lvl w:ilvl="6" w:tplc="0409000F" w:tentative="1">
+      <w:start w:val="1"/>
+      <w:numFmt w:val="decimal"/>
+      <w:lvlText w:val="%7."/>
+      <w:lvlJc w:val="left"/>
+      <w:pPr>
+        <w:ind w:left="5040" w:hanging="360"/>
+      </w:pPr>
+    </w:lvl>
+    <w:lvl w:ilvl="7" w:tplc="04090019" w:tentative="1">
+      <w:start w:val="1"/>
+      <w:numFmt w:val="lowerLetter"/>
+      <w:lvlText w:val="%8."/>
+      <w:lvlJc w:val="left"/>
+      <w:pPr>
+        <w:ind w:left="5760" w:hanging="360"/>
+      </w:pPr>
+    </w:lvl>
+    <w:lvl w:ilvl="8" w:tplc="0409001B" w:tentative="1">
+      <w:start w:val="1"/>
+      <w:numFmt w:val="lowerRoman"/>
+      <w:lvlText w:val="%9."/>
+      <w:lvlJc w:val="right"/>
+      <w:pPr>
+        <w:ind w:left="6480" w:hanging="180"/>
+      </w:pPr>
+    </w:lvl>
+  </w:abstractNum>
+  <w:abstractNum w:abstractNumId="14" w15:restartNumberingAfterBreak="0">
     <w:nsid w:val="75F87C7A"/>
     <w:multiLevelType w:val="multilevel"/>
     <w:tmpl w:val="515EEC50"/>
@@ -4070,7 +4694,7 @@
       </w:rPr>
     </w:lvl>
   </w:abstractNum>
-  <w:abstractNum w:abstractNumId="10" w15:restartNumberingAfterBreak="0">
+  <w:abstractNum w:abstractNumId="15" w15:restartNumberingAfterBreak="0">
     <w:nsid w:val="7EC92F35"/>
     <w:multiLevelType w:val="hybridMultilevel"/>
     <w:tmpl w:val="3AE4BEB8"/>
@@ -4157,37 +4781,82 @@
     </w:lvl>
   </w:abstractNum>
   <w:num w:numId="1">
+    <w:abstractNumId w:val="5"/>
+  </w:num>
+  <w:num w:numId="2">
+    <w:abstractNumId w:val="6"/>
+  </w:num>
+  <w:num w:numId="3">
+    <w:abstractNumId w:val="14"/>
+  </w:num>
+  <w:num w:numId="4">
+    <w:abstractNumId w:val="8"/>
+  </w:num>
+  <w:num w:numId="5">
+    <w:abstractNumId w:val="2"/>
+  </w:num>
+  <w:num w:numId="6">
+    <w:abstractNumId w:val="9"/>
+  </w:num>
+  <w:num w:numId="7">
+    <w:abstractNumId w:val="11"/>
+  </w:num>
+  <w:num w:numId="8">
+    <w:abstractNumId w:val="10"/>
+  </w:num>
+  <w:num w:numId="9">
+    <w:abstractNumId w:val="7"/>
+  </w:num>
+  <w:num w:numId="10">
+    <w:abstractNumId w:val="12"/>
+  </w:num>
+  <w:num w:numId="11">
+    <w:abstractNumId w:val="15"/>
+  </w:num>
+  <w:num w:numId="12">
+    <w:abstractNumId w:val="5"/>
+    <w:lvlOverride w:ilvl="0">
+      <w:startOverride w:val="1"/>
+    </w:lvlOverride>
+    <w:lvlOverride w:ilvl="1">
+      <w:startOverride w:val="1"/>
+    </w:lvlOverride>
+    <w:lvlOverride w:ilvl="2">
+      <w:startOverride w:val="1"/>
+    </w:lvlOverride>
+    <w:lvlOverride w:ilvl="3">
+      <w:startOverride w:val="1"/>
+    </w:lvlOverride>
+    <w:lvlOverride w:ilvl="4">
+      <w:startOverride w:val="1"/>
+    </w:lvlOverride>
+    <w:lvlOverride w:ilvl="5">
+      <w:startOverride w:val="1"/>
+    </w:lvlOverride>
+    <w:lvlOverride w:ilvl="6">
+      <w:startOverride w:val="1"/>
+    </w:lvlOverride>
+    <w:lvlOverride w:ilvl="7">
+      <w:startOverride w:val="1"/>
+    </w:lvlOverride>
+    <w:lvlOverride w:ilvl="8">
+      <w:startOverride w:val="1"/>
+    </w:lvlOverride>
+  </w:num>
+  <w:num w:numId="13">
     <w:abstractNumId w:val="1"/>
   </w:num>
-  <w:num w:numId="2">
-    <w:abstractNumId w:val="2"/>
-  </w:num>
-  <w:num w:numId="3">
-    <w:abstractNumId w:val="9"/>
-  </w:num>
-  <w:num w:numId="4">
+  <w:num w:numId="14">
     <w:abstractNumId w:val="4"/>
   </w:num>
-  <w:num w:numId="5">
+  <w:num w:numId="15">
+    <w:abstractNumId w:val="13"/>
+  </w:num>
+  <w:num w:numId="16">
     <w:abstractNumId w:val="0"/>
   </w:num>
-  <w:num w:numId="6">
-    <w:abstractNumId w:val="5"/>
-  </w:num>
-  <w:num w:numId="7">
-    <w:abstractNumId w:val="7"/>
-  </w:num>
-  <w:num w:numId="8">
-    <w:abstractNumId w:val="6"/>
-  </w:num>
-  <w:num w:numId="9">
+  <w:num w:numId="17">
     <w:abstractNumId w:val="3"/>
-  </w:num>
-  <w:num w:numId="10">
-    <w:abstractNumId w:val="8"/>
-  </w:num>
-  <w:num w:numId="11">
-    <w:abstractNumId w:val="10"/>
   </w:num>
 </w:numbering>
 </file>
@@ -4586,6 +5255,27 @@
     <w:name w:val="Normal"/>
     <w:qFormat/>
   </w:style>
+  <w:style w:type="paragraph" w:styleId="Heading1">
+    <w:name w:val="heading 1"/>
+    <w:basedOn w:val="Normal"/>
+    <w:next w:val="Normal"/>
+    <w:link w:val="Heading1Char"/>
+    <w:uiPriority w:val="9"/>
+    <w:qFormat/>
+    <w:rsid w:val="00206C19"/>
+    <w:pPr>
+      <w:keepNext/>
+      <w:keepLines/>
+      <w:spacing w:before="240" w:after="0"/>
+      <w:outlineLvl w:val="0"/>
+    </w:pPr>
+    <w:rPr>
+      <w:rFonts w:asciiTheme="majorHAnsi" w:eastAsiaTheme="majorEastAsia" w:hAnsiTheme="majorHAnsi" w:cstheme="majorBidi"/>
+      <w:color w:val="2E74B5" w:themeColor="accent1" w:themeShade="BF"/>
+      <w:sz w:val="32"/>
+      <w:szCs w:val="32"/>
+    </w:rPr>
+  </w:style>
   <w:style w:type="paragraph" w:styleId="Heading2">
     <w:name w:val="heading 2"/>
     <w:basedOn w:val="Normal"/>
@@ -4829,6 +5519,19 @@
       <w:rFonts w:ascii="Courier New" w:eastAsia="Times New Roman" w:hAnsi="Courier New" w:cs="Courier New"/>
       <w:sz w:val="20"/>
       <w:szCs w:val="20"/>
+    </w:rPr>
+  </w:style>
+  <w:style w:type="character" w:customStyle="1" w:styleId="Heading1Char">
+    <w:name w:val="Heading 1 Char"/>
+    <w:basedOn w:val="DefaultParagraphFont"/>
+    <w:link w:val="Heading1"/>
+    <w:uiPriority w:val="9"/>
+    <w:rsid w:val="00206C19"/>
+    <w:rPr>
+      <w:rFonts w:asciiTheme="majorHAnsi" w:eastAsiaTheme="majorEastAsia" w:hAnsiTheme="majorHAnsi" w:cstheme="majorBidi"/>
+      <w:color w:val="2E74B5" w:themeColor="accent1" w:themeShade="BF"/>
+      <w:sz w:val="32"/>
+      <w:szCs w:val="32"/>
     </w:rPr>
   </w:style>
 </w:styles>

</xml_diff>